<commit_message>
2 comments to Kajs text
</commit_message>
<xml_diff>
--- a/Sub Systematic/Letter to E.docx
+++ b/Sub Systematic/Letter to E.docx
@@ -144,25 +144,7 @@
         <w:rPr>
           <w:lang w:val="en-US"/>
         </w:rPr>
-        <w:t>D</w:t>
-      </w:r>
-      <w:r>
-        <w:rPr>
-          <w:lang w:val="en-US"/>
-        </w:rPr>
-        <w:t>ear Mr.</w:t>
-      </w:r>
-      <w:r>
-        <w:rPr>
-          <w:lang w:val="en-US"/>
-        </w:rPr>
-        <w:t xml:space="preserve"> Jensen</w:t>
-      </w:r>
-      <w:r>
-        <w:rPr>
-          <w:lang w:val="en-US"/>
-        </w:rPr>
-        <w:t>,</w:t>
+        <w:t>Dear Mr. Jensen,</w:t>
       </w:r>
     </w:p>
     <w:p>
@@ -200,21 +182,7 @@
           <w:rFonts w:cs="TT185t00"/>
           <w:lang w:val="en-US"/>
         </w:rPr>
-        <w:t>Requirement Specification for sub-supplier” has raised a number of unanswered questions.</w:t>
-      </w:r>
-      <w:r>
-        <w:rPr>
-          <w:rFonts w:cs="TT185t00"/>
-          <w:lang w:val="en-US"/>
-        </w:rPr>
-        <w:t xml:space="preserve"> The answers to these questions are all of high</w:t>
-      </w:r>
-      <w:r>
-        <w:rPr>
-          <w:rFonts w:cs="TT185t00"/>
-          <w:lang w:val="en-US"/>
-        </w:rPr>
-        <w:t xml:space="preserve"> importance for us</w:t>
+        <w:t>Requirement Specification for sub-supplier” has raised a number of unanswered questions. The answers to these questions are all of high importance for us</w:t>
       </w:r>
       <w:r>
         <w:rPr>
@@ -260,7 +228,7 @@
     </w:p>
     <w:p>
       <w:pPr>
-        <w:pStyle w:val="Listeafsnit"/>
+        <w:pStyle w:val="ListParagraph"/>
         <w:numPr>
           <w:ilvl w:val="0"/>
           <w:numId w:val="2"/>
@@ -275,62 +243,32 @@
           <w:rFonts w:cs="TT185t00"/>
           <w:lang w:val="en-US"/>
         </w:rPr>
-        <w:t xml:space="preserve">According to TPOD-0001 </w:t>
-      </w:r>
-      <w:proofErr w:type="gramStart"/>
-      <w:r>
-        <w:rPr>
-          <w:rFonts w:cs="TT185t00"/>
-          <w:lang w:val="en-US"/>
-        </w:rPr>
-        <w:t>The</w:t>
-      </w:r>
-      <w:proofErr w:type="gramEnd"/>
-      <w:r>
-        <w:rPr>
-          <w:rFonts w:cs="TT185t00"/>
-          <w:lang w:val="en-US"/>
-        </w:rPr>
-        <w:t xml:space="preserve"> COP shall be able to interface with every existing communication systems within the involved domains.</w:t>
-      </w:r>
-    </w:p>
-    <w:p>
-      <w:pPr>
-        <w:pStyle w:val="Listeafsnit"/>
-        <w:numPr>
-          <w:ilvl w:val="1"/>
-          <w:numId w:val="2"/>
-        </w:numPr>
-        <w:rPr>
-          <w:rFonts w:cs="TT185t00"/>
-          <w:lang w:val="en-US"/>
-        </w:rPr>
-      </w:pPr>
-      <w:r>
-        <w:rPr>
-          <w:rFonts w:cs="TT185t00"/>
-          <w:lang w:val="en-US"/>
-        </w:rPr>
-        <w:t>I</w:t>
-      </w:r>
-      <w:r>
-        <w:rPr>
-          <w:rFonts w:cs="TT185t00"/>
-          <w:lang w:val="en-US"/>
-        </w:rPr>
-        <w:t xml:space="preserve">s there a list of communication systems </w:t>
-      </w:r>
-      <w:r>
-        <w:rPr>
-          <w:rFonts w:cs="TT185t00"/>
-          <w:lang w:val="en-US"/>
-        </w:rPr>
-        <w:t>to interface?</w:t>
-      </w:r>
-    </w:p>
-    <w:p>
-      <w:pPr>
-        <w:pStyle w:val="Listeafsnit"/>
+        <w:t>According to TPOD-0001 The COP shall be able to interface with every existing communication systems within the involved domains.</w:t>
+      </w:r>
+    </w:p>
+    <w:p>
+      <w:pPr>
+        <w:pStyle w:val="ListParagraph"/>
+        <w:numPr>
+          <w:ilvl w:val="1"/>
+          <w:numId w:val="2"/>
+        </w:numPr>
+        <w:rPr>
+          <w:rFonts w:cs="TT185t00"/>
+          <w:lang w:val="en-US"/>
+        </w:rPr>
+      </w:pPr>
+      <w:r>
+        <w:rPr>
+          <w:rFonts w:cs="TT185t00"/>
+          <w:lang w:val="en-US"/>
+        </w:rPr>
+        <w:t>Is there a list of communication systems to interface?</w:t>
+      </w:r>
+    </w:p>
+    <w:p>
+      <w:pPr>
+        <w:pStyle w:val="ListParagraph"/>
         <w:numPr>
           <w:ilvl w:val="1"/>
           <w:numId w:val="2"/>
@@ -350,7 +288,7 @@
     </w:p>
     <w:p>
       <w:pPr>
-        <w:pStyle w:val="Listeafsnit"/>
+        <w:pStyle w:val="ListParagraph"/>
         <w:numPr>
           <w:ilvl w:val="1"/>
           <w:numId w:val="2"/>
@@ -370,7 +308,7 @@
     </w:p>
     <w:p>
       <w:pPr>
-        <w:pStyle w:val="Listeafsnit"/>
+        <w:pStyle w:val="ListParagraph"/>
         <w:numPr>
           <w:ilvl w:val="0"/>
           <w:numId w:val="2"/>
@@ -401,7 +339,7 @@
     </w:p>
     <w:p>
       <w:pPr>
-        <w:pStyle w:val="Listeafsnit"/>
+        <w:pStyle w:val="ListParagraph"/>
         <w:numPr>
           <w:ilvl w:val="1"/>
           <w:numId w:val="2"/>
@@ -420,28 +358,12 @@
           <w:rFonts w:cs="TT183t00"/>
           <w:lang w:val="en-US"/>
         </w:rPr>
-        <w:t xml:space="preserve">Is this </w:t>
-      </w:r>
-      <w:proofErr w:type="gramStart"/>
-      <w:r>
-        <w:rPr>
-          <w:rFonts w:cs="TT183t00"/>
-          <w:lang w:val="en-US"/>
-        </w:rPr>
-        <w:t>presumably  the</w:t>
-      </w:r>
-      <w:proofErr w:type="gramEnd"/>
-      <w:r>
-        <w:rPr>
-          <w:rFonts w:cs="TT183t00"/>
-          <w:lang w:val="en-US"/>
-        </w:rPr>
-        <w:t xml:space="preserve"> Human interface of the software.?</w:t>
-      </w:r>
-    </w:p>
-    <w:p>
-      <w:pPr>
-        <w:pStyle w:val="Listeafsnit"/>
+        <w:t>Is this presumably  the Human interface of the software.?</w:t>
+      </w:r>
+    </w:p>
+    <w:p>
+      <w:pPr>
+        <w:pStyle w:val="ListParagraph"/>
         <w:numPr>
           <w:ilvl w:val="1"/>
           <w:numId w:val="2"/>
@@ -460,28 +382,12 @@
           <w:rFonts w:cs="TT183t00"/>
           <w:lang w:val="en-US"/>
         </w:rPr>
-        <w:t xml:space="preserve">Is the software a part of </w:t>
-      </w:r>
-      <w:proofErr w:type="gramStart"/>
-      <w:r>
-        <w:rPr>
-          <w:rFonts w:cs="TT183t00"/>
-          <w:lang w:val="en-US"/>
-        </w:rPr>
-        <w:t>our  deliverance</w:t>
-      </w:r>
-      <w:proofErr w:type="gramEnd"/>
-      <w:r>
-        <w:rPr>
-          <w:rFonts w:cs="TT183t00"/>
-          <w:lang w:val="en-US"/>
-        </w:rPr>
-        <w:t xml:space="preserve"> ?</w:t>
-      </w:r>
-    </w:p>
-    <w:p>
-      <w:pPr>
-        <w:pStyle w:val="Listeafsnit"/>
+        <w:t>Is the software a part of our  deliverance ?</w:t>
+      </w:r>
+    </w:p>
+    <w:p>
+      <w:pPr>
+        <w:pStyle w:val="ListParagraph"/>
         <w:numPr>
           <w:ilvl w:val="1"/>
           <w:numId w:val="2"/>
@@ -505,7 +411,7 @@
     </w:p>
     <w:p>
       <w:pPr>
-        <w:pStyle w:val="Listeafsnit"/>
+        <w:pStyle w:val="ListParagraph"/>
         <w:numPr>
           <w:ilvl w:val="1"/>
           <w:numId w:val="2"/>
@@ -529,7 +435,7 @@
     </w:p>
     <w:p>
       <w:pPr>
-        <w:pStyle w:val="Listeafsnit"/>
+        <w:pStyle w:val="ListParagraph"/>
         <w:numPr>
           <w:ilvl w:val="0"/>
           <w:numId w:val="2"/>
@@ -555,12 +461,34 @@
           <w:rFonts w:cs="TT183t00"/>
           <w:lang w:val="en-US"/>
         </w:rPr>
-        <w:t>TPOD-0003 It shall be possible to locate the handheld device at any time?</w:t>
-      </w:r>
-    </w:p>
-    <w:p>
-      <w:pPr>
-        <w:pStyle w:val="Listeafsnit"/>
+        <w:t xml:space="preserve">TPOD-0003 It shall be possible to locate the </w:t>
+      </w:r>
+      <w:commentRangeStart w:id="0"/>
+      <w:r>
+        <w:rPr>
+          <w:rFonts w:cs="TT183t00"/>
+          <w:lang w:val="en-US"/>
+        </w:rPr>
+        <w:t>handheld device at any time</w:t>
+      </w:r>
+      <w:commentRangeEnd w:id="0"/>
+      <w:r>
+        <w:rPr>
+          <w:rStyle w:val="CommentReference"/>
+        </w:rPr>
+        <w:commentReference w:id="0"/>
+      </w:r>
+      <w:r>
+        <w:rPr>
+          <w:rFonts w:cs="TT183t00"/>
+          <w:lang w:val="en-US"/>
+        </w:rPr>
+        <w:t>?</w:t>
+      </w:r>
+    </w:p>
+    <w:p>
+      <w:pPr>
+        <w:pStyle w:val="ListParagraph"/>
         <w:numPr>
           <w:ilvl w:val="1"/>
           <w:numId w:val="2"/>
@@ -579,28 +507,12 @@
           <w:rFonts w:cs="TT183t00"/>
           <w:lang w:val="en-US"/>
         </w:rPr>
-        <w:t xml:space="preserve">This is impossible if the COP is without </w:t>
-      </w:r>
-      <w:proofErr w:type="gramStart"/>
-      <w:r>
-        <w:rPr>
-          <w:rFonts w:cs="TT183t00"/>
-          <w:lang w:val="en-US"/>
-        </w:rPr>
-        <w:t>power  or</w:t>
-      </w:r>
-      <w:proofErr w:type="gramEnd"/>
-      <w:r>
-        <w:rPr>
-          <w:rFonts w:cs="TT183t00"/>
-          <w:lang w:val="en-US"/>
-        </w:rPr>
-        <w:t xml:space="preserve"> damaged?</w:t>
-      </w:r>
-    </w:p>
-    <w:p>
-      <w:pPr>
-        <w:pStyle w:val="Listeafsnit"/>
+        <w:t>This is impossible if the COP is without power  or damaged?</w:t>
+      </w:r>
+    </w:p>
+    <w:p>
+      <w:pPr>
+        <w:pStyle w:val="ListParagraph"/>
         <w:numPr>
           <w:ilvl w:val="1"/>
           <w:numId w:val="2"/>
@@ -619,44 +531,12 @@
           <w:rFonts w:cs="TT183t00"/>
           <w:lang w:val="en-US"/>
         </w:rPr>
-        <w:t xml:space="preserve">We could specify a restricted </w:t>
-      </w:r>
-      <w:proofErr w:type="gramStart"/>
-      <w:r>
-        <w:rPr>
-          <w:rFonts w:cs="TT183t00"/>
-          <w:lang w:val="en-US"/>
-        </w:rPr>
-        <w:t>time,</w:t>
-      </w:r>
-      <w:proofErr w:type="gramEnd"/>
-      <w:r>
-        <w:rPr>
-          <w:rFonts w:cs="TT183t00"/>
-          <w:lang w:val="en-US"/>
-        </w:rPr>
-        <w:t xml:space="preserve"> within </w:t>
-      </w:r>
-      <w:proofErr w:type="spellStart"/>
-      <w:r>
-        <w:rPr>
-          <w:rFonts w:cs="TT183t00"/>
-          <w:lang w:val="en-US"/>
-        </w:rPr>
-        <w:t>wich</w:t>
-      </w:r>
-      <w:proofErr w:type="spellEnd"/>
-      <w:r>
-        <w:rPr>
-          <w:rFonts w:cs="TT183t00"/>
-          <w:lang w:val="en-US"/>
-        </w:rPr>
-        <w:t xml:space="preserve"> the COP would be traceable?</w:t>
-      </w:r>
-    </w:p>
-    <w:p>
-      <w:pPr>
-        <w:pStyle w:val="Listeafsnit"/>
+        <w:t>We could specify a restricted time, within wich the COP would be traceable?</w:t>
+      </w:r>
+    </w:p>
+    <w:p>
+      <w:pPr>
+        <w:pStyle w:val="ListParagraph"/>
         <w:numPr>
           <w:ilvl w:val="1"/>
           <w:numId w:val="2"/>
@@ -680,7 +560,7 @@
     </w:p>
     <w:p>
       <w:pPr>
-        <w:pStyle w:val="Listeafsnit"/>
+        <w:pStyle w:val="ListParagraph"/>
         <w:numPr>
           <w:ilvl w:val="1"/>
           <w:numId w:val="2"/>
@@ -704,7 +584,7 @@
     </w:p>
     <w:p>
       <w:pPr>
-        <w:pStyle w:val="Listeafsnit"/>
+        <w:pStyle w:val="ListParagraph"/>
         <w:numPr>
           <w:ilvl w:val="0"/>
           <w:numId w:val="2"/>
@@ -719,109 +599,52 @@
           <w:rFonts w:cs="TT185t00"/>
           <w:lang w:val="en-US"/>
         </w:rPr>
-        <w:t xml:space="preserve">According to TPOD-0004 </w:t>
-      </w:r>
-      <w:proofErr w:type="gramStart"/>
-      <w:r>
-        <w:rPr>
-          <w:rFonts w:cs="TT185t00"/>
-          <w:lang w:val="en-US"/>
-        </w:rPr>
-        <w:t>The</w:t>
-      </w:r>
-      <w:proofErr w:type="gramEnd"/>
-      <w:r>
-        <w:rPr>
-          <w:rFonts w:cs="TT185t00"/>
-          <w:lang w:val="en-US"/>
-        </w:rPr>
-        <w:t xml:space="preserve"> handheld device shall include features, which enables verbal communication with a mobile head quarter.</w:t>
-      </w:r>
-    </w:p>
-    <w:p>
-      <w:pPr>
-        <w:pStyle w:val="Listeafsnit"/>
-        <w:numPr>
-          <w:ilvl w:val="1"/>
-          <w:numId w:val="2"/>
-        </w:numPr>
-        <w:rPr>
-          <w:rFonts w:cs="TT185t00"/>
-          <w:lang w:val="en-US"/>
-        </w:rPr>
-      </w:pPr>
-      <w:r>
-        <w:rPr>
-          <w:rFonts w:cs="TT185t00"/>
-          <w:lang w:val="en-US"/>
-        </w:rPr>
-        <w:t xml:space="preserve">Could this be through a </w:t>
-      </w:r>
-      <w:proofErr w:type="gramStart"/>
-      <w:r>
-        <w:rPr>
-          <w:rFonts w:cs="TT185t00"/>
-          <w:lang w:val="en-US"/>
-        </w:rPr>
-        <w:t>headset.</w:t>
-      </w:r>
-      <w:proofErr w:type="gramEnd"/>
-      <w:r>
-        <w:rPr>
-          <w:rFonts w:cs="TT185t00"/>
-          <w:lang w:val="en-US"/>
-        </w:rPr>
-        <w:t xml:space="preserve"> Maybe </w:t>
-      </w:r>
-      <w:proofErr w:type="spellStart"/>
-      <w:r>
-        <w:rPr>
-          <w:rFonts w:cs="TT185t00"/>
-          <w:lang w:val="en-US"/>
-        </w:rPr>
-        <w:t>Bluetoth</w:t>
-      </w:r>
-      <w:proofErr w:type="spellEnd"/>
-      <w:r>
-        <w:rPr>
-          <w:rFonts w:cs="TT185t00"/>
-          <w:lang w:val="en-US"/>
-        </w:rPr>
-        <w:t>?</w:t>
-      </w:r>
-    </w:p>
-    <w:p>
-      <w:pPr>
-        <w:pStyle w:val="Listeafsnit"/>
-        <w:numPr>
-          <w:ilvl w:val="1"/>
-          <w:numId w:val="2"/>
-        </w:numPr>
-        <w:rPr>
-          <w:rFonts w:cs="TT185t00"/>
-          <w:lang w:val="en-US"/>
-        </w:rPr>
-      </w:pPr>
-      <w:r>
-        <w:rPr>
-          <w:rFonts w:cs="TT185t00"/>
-          <w:lang w:val="en-US"/>
-        </w:rPr>
-        <w:t xml:space="preserve">If not what are the demands for the audio </w:t>
-      </w:r>
-      <w:proofErr w:type="gramStart"/>
-      <w:r>
-        <w:rPr>
-          <w:rFonts w:cs="TT185t00"/>
-          <w:lang w:val="en-US"/>
-        </w:rPr>
-        <w:t>quality ?</w:t>
-      </w:r>
-      <w:proofErr w:type="gramEnd"/>
-    </w:p>
-    <w:p>
-      <w:pPr>
-        <w:pStyle w:val="Listeafsnit"/>
+        <w:t>According to TPOD-0004 The handheld device shall include features, which enables verbal communication with a mobile head quarter.</w:t>
+      </w:r>
+    </w:p>
+    <w:p>
+      <w:pPr>
+        <w:pStyle w:val="ListParagraph"/>
+        <w:numPr>
+          <w:ilvl w:val="1"/>
+          <w:numId w:val="2"/>
+        </w:numPr>
+        <w:rPr>
+          <w:rFonts w:cs="TT185t00"/>
+          <w:lang w:val="en-US"/>
+        </w:rPr>
+      </w:pPr>
+      <w:r>
+        <w:rPr>
+          <w:rFonts w:cs="TT185t00"/>
+          <w:lang w:val="en-US"/>
+        </w:rPr>
+        <w:t>Could this be through a headset. Maybe Bluetoth?</w:t>
+      </w:r>
+    </w:p>
+    <w:p>
+      <w:pPr>
+        <w:pStyle w:val="ListParagraph"/>
+        <w:numPr>
+          <w:ilvl w:val="1"/>
+          <w:numId w:val="2"/>
+        </w:numPr>
+        <w:rPr>
+          <w:rFonts w:cs="TT185t00"/>
+          <w:lang w:val="en-US"/>
+        </w:rPr>
+      </w:pPr>
+      <w:r>
+        <w:rPr>
+          <w:rFonts w:cs="TT185t00"/>
+          <w:lang w:val="en-US"/>
+        </w:rPr>
+        <w:t>If not what are the demands for the audio quality ?</w:t>
+      </w:r>
+    </w:p>
+    <w:p>
+      <w:pPr>
+        <w:pStyle w:val="ListParagraph"/>
         <w:numPr>
           <w:ilvl w:val="0"/>
           <w:numId w:val="2"/>
@@ -836,28 +659,12 @@
           <w:rFonts w:cs="TT185t00"/>
           <w:lang w:val="en-US"/>
         </w:rPr>
-        <w:t xml:space="preserve">According to TPOD-0005 </w:t>
-      </w:r>
-      <w:proofErr w:type="gramStart"/>
-      <w:r>
-        <w:rPr>
-          <w:rFonts w:cs="TT185t00"/>
-          <w:lang w:val="en-US"/>
-        </w:rPr>
-        <w:t>The</w:t>
-      </w:r>
-      <w:proofErr w:type="gramEnd"/>
-      <w:r>
-        <w:rPr>
-          <w:rFonts w:cs="TT185t00"/>
-          <w:lang w:val="en-US"/>
-        </w:rPr>
-        <w:t xml:space="preserve"> handheld device must be able to deploy firmware over-the air (FOTA) technology.</w:t>
-      </w:r>
-    </w:p>
-    <w:p>
-      <w:pPr>
-        <w:pStyle w:val="Listeafsnit"/>
+        <w:t>According to TPOD-0005 The handheld device must be able to deploy firmware over-the air (FOTA) technology.</w:t>
+      </w:r>
+    </w:p>
+    <w:p>
+      <w:pPr>
+        <w:pStyle w:val="ListParagraph"/>
         <w:numPr>
           <w:ilvl w:val="1"/>
           <w:numId w:val="2"/>
@@ -877,36 +684,27 @@
     </w:p>
     <w:p>
       <w:pPr>
-        <w:pStyle w:val="Listeafsnit"/>
-        <w:numPr>
-          <w:ilvl w:val="1"/>
-          <w:numId w:val="2"/>
-        </w:numPr>
-        <w:rPr>
-          <w:rFonts w:cs="TT185t00"/>
-          <w:lang w:val="en-US"/>
-        </w:rPr>
-      </w:pPr>
-      <w:r>
-        <w:rPr>
-          <w:rFonts w:cs="TT185t00"/>
-          <w:lang w:val="en-US"/>
-        </w:rPr>
-        <w:t xml:space="preserve">What are the standards </w:t>
-      </w:r>
-      <w:proofErr w:type="gramStart"/>
-      <w:r>
-        <w:rPr>
-          <w:rFonts w:cs="TT185t00"/>
-          <w:lang w:val="en-US"/>
-        </w:rPr>
-        <w:t>used ?</w:t>
-      </w:r>
-      <w:proofErr w:type="gramEnd"/>
-    </w:p>
-    <w:p>
-      <w:pPr>
-        <w:pStyle w:val="Listeafsnit"/>
+        <w:pStyle w:val="ListParagraph"/>
+        <w:numPr>
+          <w:ilvl w:val="1"/>
+          <w:numId w:val="2"/>
+        </w:numPr>
+        <w:rPr>
+          <w:rFonts w:cs="TT185t00"/>
+          <w:lang w:val="en-US"/>
+        </w:rPr>
+      </w:pPr>
+      <w:r>
+        <w:rPr>
+          <w:rFonts w:cs="TT185t00"/>
+          <w:lang w:val="en-US"/>
+        </w:rPr>
+        <w:t>What are the standards used ?</w:t>
+      </w:r>
+    </w:p>
+    <w:p>
+      <w:pPr>
+        <w:pStyle w:val="ListParagraph"/>
         <w:numPr>
           <w:ilvl w:val="0"/>
           <w:numId w:val="2"/>
@@ -921,29 +719,12 @@
           <w:rFonts w:cs="TT185t00"/>
           <w:lang w:val="en-US"/>
         </w:rPr>
-        <w:lastRenderedPageBreak/>
-        <w:t xml:space="preserve">According to TPOD-0009 </w:t>
-      </w:r>
-      <w:proofErr w:type="gramStart"/>
-      <w:r>
-        <w:rPr>
-          <w:rFonts w:cs="TT185t00"/>
-          <w:lang w:val="en-US"/>
-        </w:rPr>
-        <w:t>The</w:t>
-      </w:r>
-      <w:proofErr w:type="gramEnd"/>
-      <w:r>
-        <w:rPr>
-          <w:rFonts w:cs="TT185t00"/>
-          <w:lang w:val="en-US"/>
-        </w:rPr>
-        <w:t xml:space="preserve"> handheld device shall be fully functional after a drop of 1 meter on concrete floor. This includes both software and hardware features.</w:t>
-      </w:r>
-    </w:p>
-    <w:p>
-      <w:pPr>
-        <w:pStyle w:val="Listeafsnit"/>
+        <w:t>According to TPOD-0009 The handheld device shall be fully functional after a drop of 1 meter on concrete floor. This includes both software and hardware features.</w:t>
+      </w:r>
+    </w:p>
+    <w:p>
+      <w:pPr>
+        <w:pStyle w:val="ListParagraph"/>
         <w:numPr>
           <w:ilvl w:val="1"/>
           <w:numId w:val="2"/>
@@ -963,7 +744,7 @@
     </w:p>
     <w:p>
       <w:pPr>
-        <w:pStyle w:val="Listeafsnit"/>
+        <w:pStyle w:val="ListParagraph"/>
         <w:numPr>
           <w:ilvl w:val="1"/>
           <w:numId w:val="2"/>
@@ -983,7 +764,7 @@
     </w:p>
     <w:p>
       <w:pPr>
-        <w:pStyle w:val="Listeafsnit"/>
+        <w:pStyle w:val="ListParagraph"/>
         <w:numPr>
           <w:ilvl w:val="0"/>
           <w:numId w:val="2"/>
@@ -998,28 +779,12 @@
           <w:rFonts w:cs="TT185t00"/>
           <w:lang w:val="en-US"/>
         </w:rPr>
-        <w:t xml:space="preserve">According to TPOD-0011 </w:t>
-      </w:r>
-      <w:proofErr w:type="gramStart"/>
-      <w:r>
-        <w:rPr>
-          <w:rFonts w:cs="TT185t00"/>
-          <w:lang w:val="en-US"/>
-        </w:rPr>
-        <w:t>The</w:t>
-      </w:r>
-      <w:proofErr w:type="gramEnd"/>
-      <w:r>
-        <w:rPr>
-          <w:rFonts w:cs="TT185t00"/>
-          <w:lang w:val="en-US"/>
-        </w:rPr>
-        <w:t xml:space="preserve"> battery in the handheld device shall be replaceable on sight and rechargeable by means of a 12V battery supply.</w:t>
-      </w:r>
-    </w:p>
-    <w:p>
-      <w:pPr>
-        <w:pStyle w:val="Listeafsnit"/>
+        <w:t>According to TPOD-0011 The battery in the handheld device shall be replaceable on sight and rechargeable by means of a 12V battery supply.</w:t>
+      </w:r>
+    </w:p>
+    <w:p>
+      <w:pPr>
+        <w:pStyle w:val="ListParagraph"/>
         <w:numPr>
           <w:ilvl w:val="1"/>
           <w:numId w:val="2"/>
@@ -1039,70 +804,47 @@
     </w:p>
     <w:p>
       <w:pPr>
-        <w:pStyle w:val="Listeafsnit"/>
-        <w:numPr>
-          <w:ilvl w:val="1"/>
-          <w:numId w:val="2"/>
-        </w:numPr>
-        <w:rPr>
-          <w:rFonts w:cs="TT185t00"/>
-          <w:lang w:val="en-US"/>
-        </w:rPr>
-      </w:pPr>
-      <w:r>
-        <w:rPr>
-          <w:rFonts w:cs="TT185t00"/>
-          <w:lang w:val="en-US"/>
-        </w:rPr>
-        <w:t xml:space="preserve">Are there any demands to how long into the future these batteries must be </w:t>
-      </w:r>
-      <w:proofErr w:type="spellStart"/>
-      <w:r>
-        <w:rPr>
-          <w:rFonts w:cs="TT185t00"/>
-          <w:lang w:val="en-US"/>
-        </w:rPr>
-        <w:t>supplyable</w:t>
-      </w:r>
-      <w:proofErr w:type="spellEnd"/>
-      <w:r>
-        <w:rPr>
-          <w:rFonts w:cs="TT185t00"/>
-          <w:lang w:val="en-US"/>
-        </w:rPr>
-        <w:t>?</w:t>
-      </w:r>
-    </w:p>
-    <w:p>
-      <w:pPr>
-        <w:pStyle w:val="Listeafsnit"/>
-        <w:numPr>
-          <w:ilvl w:val="1"/>
-          <w:numId w:val="2"/>
-        </w:numPr>
-        <w:rPr>
-          <w:rFonts w:cs="TT185t00"/>
-          <w:lang w:val="en-US"/>
-        </w:rPr>
-      </w:pPr>
-      <w:r>
-        <w:rPr>
-          <w:rFonts w:cs="TT185t00"/>
-          <w:lang w:val="en-US"/>
-        </w:rPr>
-        <w:t>The next requirement has to do with recharging</w:t>
-      </w:r>
-      <w:r>
-        <w:rPr>
-          <w:rFonts w:cs="TT185t00"/>
-          <w:lang w:val="en-US"/>
-        </w:rPr>
-        <w:t>. Are there any tolerances to the 12 volt, or shall we try come up with better specifications to meet car-battery-requirements?</w:t>
-      </w:r>
-    </w:p>
-    <w:p>
-      <w:pPr>
-        <w:pStyle w:val="Listeafsnit"/>
+        <w:pStyle w:val="ListParagraph"/>
+        <w:numPr>
+          <w:ilvl w:val="1"/>
+          <w:numId w:val="2"/>
+        </w:numPr>
+        <w:rPr>
+          <w:rFonts w:cs="TT185t00"/>
+          <w:lang w:val="en-US"/>
+        </w:rPr>
+      </w:pPr>
+      <w:r>
+        <w:rPr>
+          <w:rFonts w:cs="TT185t00"/>
+          <w:lang w:val="en-US"/>
+        </w:rPr>
+        <w:t>Are there any demands to how long into the future these batteries must be supplyable?</w:t>
+      </w:r>
+    </w:p>
+    <w:p>
+      <w:pPr>
+        <w:pStyle w:val="ListParagraph"/>
+        <w:numPr>
+          <w:ilvl w:val="1"/>
+          <w:numId w:val="2"/>
+        </w:numPr>
+        <w:rPr>
+          <w:rFonts w:cs="TT185t00"/>
+          <w:lang w:val="en-US"/>
+        </w:rPr>
+      </w:pPr>
+      <w:r>
+        <w:rPr>
+          <w:rFonts w:cs="TT185t00"/>
+          <w:lang w:val="en-US"/>
+        </w:rPr>
+        <w:t>The next requirement has to do with recharging. Are there any tolerances to the 12 volt, or shall we try come up with better specifications to meet car-battery-requirements?</w:t>
+      </w:r>
+    </w:p>
+    <w:p>
+      <w:pPr>
+        <w:pStyle w:val="ListParagraph"/>
         <w:numPr>
           <w:ilvl w:val="0"/>
           <w:numId w:val="2"/>
@@ -1126,7 +868,7 @@
     </w:p>
     <w:p>
       <w:pPr>
-        <w:pStyle w:val="Listeafsnit"/>
+        <w:pStyle w:val="ListParagraph"/>
         <w:numPr>
           <w:ilvl w:val="1"/>
           <w:numId w:val="2"/>
@@ -1140,33 +882,25 @@
           <w:lang w:val="en-US"/>
         </w:rPr>
       </w:pPr>
-      <w:r>
-        <w:rPr>
-          <w:rFonts w:cs="TT183t00"/>
-          <w:lang w:val="en-US"/>
-        </w:rPr>
-        <w:t xml:space="preserve">You must face </w:t>
-      </w:r>
-      <w:proofErr w:type="gramStart"/>
-      <w:r>
-        <w:rPr>
-          <w:rFonts w:cs="TT183t00"/>
-          <w:lang w:val="en-US"/>
-        </w:rPr>
-        <w:t>a degrading</w:t>
-      </w:r>
-      <w:proofErr w:type="gramEnd"/>
-      <w:r>
-        <w:rPr>
-          <w:rFonts w:cs="TT183t00"/>
-          <w:lang w:val="en-US"/>
-        </w:rPr>
-        <w:t xml:space="preserve"> user friendliness when using gloves?</w:t>
-      </w:r>
-    </w:p>
-    <w:p>
-      <w:pPr>
-        <w:pStyle w:val="Listeafsnit"/>
+      <w:commentRangeStart w:id="1"/>
+      <w:r>
+        <w:rPr>
+          <w:rFonts w:cs="TT183t00"/>
+          <w:lang w:val="en-US"/>
+        </w:rPr>
+        <w:t>You must face a degrading user friendliness when using gloves?</w:t>
+      </w:r>
+      <w:commentRangeEnd w:id="1"/>
+      <w:r>
+        <w:rPr>
+          <w:rStyle w:val="CommentReference"/>
+        </w:rPr>
+        <w:commentReference w:id="1"/>
+      </w:r>
+    </w:p>
+    <w:p>
+      <w:pPr>
+        <w:pStyle w:val="ListParagraph"/>
         <w:numPr>
           <w:ilvl w:val="1"/>
           <w:numId w:val="2"/>
@@ -1190,7 +924,7 @@
     </w:p>
     <w:p>
       <w:pPr>
-        <w:pStyle w:val="Listeafsnit"/>
+        <w:pStyle w:val="ListParagraph"/>
         <w:numPr>
           <w:ilvl w:val="0"/>
           <w:numId w:val="2"/>
@@ -1205,71 +939,32 @@
           <w:rFonts w:cs="TT185t00"/>
           <w:lang w:val="en-US"/>
         </w:rPr>
-        <w:t xml:space="preserve">According to </w:t>
-      </w:r>
-      <w:r>
-        <w:rPr>
-          <w:rFonts w:cs="TT185t00"/>
-          <w:lang w:val="en-US"/>
-        </w:rPr>
-        <w:t xml:space="preserve">TPOD-0014 </w:t>
-      </w:r>
-      <w:proofErr w:type="gramStart"/>
-      <w:r>
-        <w:rPr>
-          <w:rFonts w:cs="TT185t00"/>
-          <w:lang w:val="en-US"/>
-        </w:rPr>
-        <w:t>The</w:t>
-      </w:r>
-      <w:proofErr w:type="gramEnd"/>
-      <w:r>
-        <w:rPr>
-          <w:rFonts w:cs="TT185t00"/>
-          <w:lang w:val="en-US"/>
-        </w:rPr>
-        <w:t xml:space="preserve"> battery in the handheld device shall last for at least 12 hours of operation.</w:t>
-      </w:r>
-    </w:p>
-    <w:p>
-      <w:pPr>
-        <w:pStyle w:val="Listeafsnit"/>
-        <w:numPr>
-          <w:ilvl w:val="1"/>
-          <w:numId w:val="2"/>
-        </w:numPr>
-        <w:rPr>
-          <w:rFonts w:cs="TT185t00"/>
-          <w:lang w:val="en-US"/>
-        </w:rPr>
-      </w:pPr>
-      <w:r>
-        <w:rPr>
-          <w:rFonts w:cs="TT185t00"/>
-          <w:lang w:val="en-US"/>
-        </w:rPr>
-        <w:t xml:space="preserve">This requirement is impractical as some operations use more power than others, e.g. FOTA or other wireless communication may take more than ten </w:t>
-      </w:r>
-      <w:proofErr w:type="gramStart"/>
-      <w:r>
-        <w:rPr>
-          <w:rFonts w:cs="TT185t00"/>
-          <w:lang w:val="en-US"/>
-        </w:rPr>
-        <w:t>times  the</w:t>
-      </w:r>
-      <w:proofErr w:type="gramEnd"/>
-      <w:r>
-        <w:rPr>
-          <w:rFonts w:cs="TT185t00"/>
-          <w:lang w:val="en-US"/>
-        </w:rPr>
-        <w:t xml:space="preserve"> normal power consumption. A better requirement would be 12 hour normal operations, and then specify what “normal” is </w:t>
-      </w:r>
-    </w:p>
-    <w:p>
-      <w:pPr>
-        <w:pStyle w:val="Listeafsnit"/>
+        <w:t>According to TPOD-0014 The battery in the handheld device shall last for at least 12 hours of operation.</w:t>
+      </w:r>
+    </w:p>
+    <w:p>
+      <w:pPr>
+        <w:pStyle w:val="ListParagraph"/>
+        <w:numPr>
+          <w:ilvl w:val="1"/>
+          <w:numId w:val="2"/>
+        </w:numPr>
+        <w:rPr>
+          <w:rFonts w:cs="TT185t00"/>
+          <w:lang w:val="en-US"/>
+        </w:rPr>
+      </w:pPr>
+      <w:r>
+        <w:rPr>
+          <w:rFonts w:cs="TT185t00"/>
+          <w:lang w:val="en-US"/>
+        </w:rPr>
+        <w:t xml:space="preserve">This requirement is impractical as some operations use more power than others, e.g. FOTA or other wireless communication may take more than ten times  the normal power consumption. A better requirement would be 12 hour normal operations, and then specify what “normal” is </w:t>
+      </w:r>
+    </w:p>
+    <w:p>
+      <w:pPr>
+        <w:pStyle w:val="ListParagraph"/>
         <w:numPr>
           <w:ilvl w:val="0"/>
           <w:numId w:val="2"/>
@@ -1284,141 +979,52 @@
           <w:rFonts w:cs="TT185t00"/>
           <w:lang w:val="en-US"/>
         </w:rPr>
-        <w:t xml:space="preserve">According to TPOD-0015 </w:t>
-      </w:r>
-      <w:proofErr w:type="gramStart"/>
-      <w:r>
-        <w:rPr>
-          <w:rFonts w:cs="TT185t00"/>
-          <w:lang w:val="en-US"/>
-        </w:rPr>
-        <w:t>The</w:t>
-      </w:r>
-      <w:proofErr w:type="gramEnd"/>
-      <w:r>
-        <w:rPr>
-          <w:rFonts w:cs="TT185t00"/>
-          <w:lang w:val="en-US"/>
-        </w:rPr>
-        <w:t xml:space="preserve"> display shall be readable in direct sunlight and the sub-supplier shall evaluate the best possible technology for a screen that performs a minimum of 1000 </w:t>
-      </w:r>
-      <w:proofErr w:type="spellStart"/>
-      <w:r>
-        <w:rPr>
-          <w:rFonts w:cs="TT185t00"/>
-          <w:lang w:val="en-US"/>
-        </w:rPr>
-        <w:t>cd</w:t>
-      </w:r>
-      <w:proofErr w:type="spellEnd"/>
-      <w:r>
-        <w:rPr>
-          <w:rFonts w:cs="TT185t00"/>
-          <w:lang w:val="en-US"/>
-        </w:rPr>
-        <w:t>/m2.</w:t>
-      </w:r>
-    </w:p>
-    <w:p>
-      <w:pPr>
-        <w:pStyle w:val="Listeafsnit"/>
-        <w:numPr>
-          <w:ilvl w:val="1"/>
-          <w:numId w:val="2"/>
-        </w:numPr>
-        <w:rPr>
-          <w:rFonts w:cs="TT185t00"/>
-          <w:lang w:val="en-US"/>
-        </w:rPr>
-      </w:pPr>
-      <w:r>
-        <w:rPr>
-          <w:rFonts w:cs="TT185t00"/>
-          <w:lang w:val="en-US"/>
-        </w:rPr>
-        <w:t xml:space="preserve">Will the last part of the </w:t>
-      </w:r>
-      <w:proofErr w:type="gramStart"/>
-      <w:r>
-        <w:rPr>
-          <w:rFonts w:cs="TT185t00"/>
-          <w:lang w:val="en-US"/>
-        </w:rPr>
-        <w:t>requirement :</w:t>
-      </w:r>
-      <w:proofErr w:type="gramEnd"/>
-      <w:r>
-        <w:rPr>
-          <w:rFonts w:cs="TT185t00"/>
-          <w:lang w:val="en-US"/>
-        </w:rPr>
-        <w:t xml:space="preserve">  “a screen that performs a minimum of 1000 </w:t>
-      </w:r>
-      <w:proofErr w:type="spellStart"/>
-      <w:r>
-        <w:rPr>
-          <w:rFonts w:cs="TT185t00"/>
-          <w:lang w:val="en-US"/>
-        </w:rPr>
-        <w:t>cd</w:t>
-      </w:r>
-      <w:proofErr w:type="spellEnd"/>
-      <w:r>
-        <w:rPr>
-          <w:rFonts w:cs="TT185t00"/>
-          <w:lang w:val="en-US"/>
-        </w:rPr>
-        <w:t xml:space="preserve">/m2” not make the first part “The display shall be readable in direct sunlight” </w:t>
-      </w:r>
-      <w:proofErr w:type="spellStart"/>
-      <w:r>
-        <w:rPr>
-          <w:rFonts w:cs="TT185t00"/>
-          <w:lang w:val="en-US"/>
-        </w:rPr>
-        <w:t>unnescessary</w:t>
-      </w:r>
-      <w:proofErr w:type="spellEnd"/>
-      <w:r>
-        <w:rPr>
-          <w:rFonts w:cs="TT185t00"/>
-          <w:lang w:val="en-US"/>
-        </w:rPr>
-        <w:t>?</w:t>
-      </w:r>
-    </w:p>
-    <w:p>
-      <w:pPr>
-        <w:pStyle w:val="Listeafsnit"/>
-        <w:numPr>
-          <w:ilvl w:val="1"/>
-          <w:numId w:val="2"/>
-        </w:numPr>
-        <w:rPr>
-          <w:rFonts w:cs="TT185t00"/>
-          <w:lang w:val="en-US"/>
-        </w:rPr>
-      </w:pPr>
-      <w:r>
-        <w:rPr>
-          <w:rFonts w:cs="TT185t00"/>
-          <w:lang w:val="en-US"/>
-        </w:rPr>
-        <w:t xml:space="preserve">Best possible technology is a vague formulation. Can this be </w:t>
-      </w:r>
-      <w:proofErr w:type="gramStart"/>
-      <w:r>
-        <w:rPr>
-          <w:rFonts w:cs="TT185t00"/>
-          <w:lang w:val="en-US"/>
-        </w:rPr>
-        <w:t>omitted ?</w:t>
-      </w:r>
-      <w:proofErr w:type="gramEnd"/>
-    </w:p>
-    <w:p>
-      <w:pPr>
-        <w:pStyle w:val="Listeafsnit"/>
+        <w:t>According to TPOD-0015 The display shall be readable in direct sunlight and the sub-supplier shall evaluate the best possible technology for a screen that performs a minimum of 1000 cd/m2.</w:t>
+      </w:r>
+    </w:p>
+    <w:p>
+      <w:pPr>
+        <w:pStyle w:val="ListParagraph"/>
+        <w:numPr>
+          <w:ilvl w:val="1"/>
+          <w:numId w:val="2"/>
+        </w:numPr>
+        <w:rPr>
+          <w:rFonts w:cs="TT185t00"/>
+          <w:lang w:val="en-US"/>
+        </w:rPr>
+      </w:pPr>
+      <w:r>
+        <w:rPr>
+          <w:rFonts w:cs="TT185t00"/>
+          <w:lang w:val="en-US"/>
+        </w:rPr>
+        <w:t>Will the last part of the requirement :  “a screen that performs a minimum of 1000 cd/m2” not make the first part “The display shall be readable in direct sunlight” unnescessary?</w:t>
+      </w:r>
+    </w:p>
+    <w:p>
+      <w:pPr>
+        <w:pStyle w:val="ListParagraph"/>
+        <w:numPr>
+          <w:ilvl w:val="1"/>
+          <w:numId w:val="2"/>
+        </w:numPr>
+        <w:rPr>
+          <w:rFonts w:cs="TT185t00"/>
+          <w:lang w:val="en-US"/>
+        </w:rPr>
+      </w:pPr>
+      <w:r>
+        <w:rPr>
+          <w:rFonts w:cs="TT185t00"/>
+          <w:lang w:val="en-US"/>
+        </w:rPr>
+        <w:t>Best possible technology is a vague formulation. Can this be omitted ?</w:t>
+      </w:r>
+    </w:p>
+    <w:p>
+      <w:pPr>
+        <w:pStyle w:val="ListParagraph"/>
         <w:numPr>
           <w:ilvl w:val="0"/>
           <w:numId w:val="2"/>
@@ -1433,57 +1039,32 @@
           <w:rFonts w:cs="TT185t00"/>
           <w:lang w:val="en-US"/>
         </w:rPr>
-        <w:t xml:space="preserve">According to TPOD-0016 </w:t>
-      </w:r>
-      <w:proofErr w:type="gramStart"/>
-      <w:r>
-        <w:rPr>
-          <w:rFonts w:cs="TT185t00"/>
-          <w:lang w:val="en-US"/>
-        </w:rPr>
-        <w:t>The</w:t>
-      </w:r>
-      <w:proofErr w:type="gramEnd"/>
-      <w:r>
-        <w:rPr>
-          <w:rFonts w:cs="TT185t00"/>
-          <w:lang w:val="en-US"/>
-        </w:rPr>
-        <w:t xml:space="preserve"> handheld device shall as minimum contain a general purpose 1GHz processor and 512MB Ram and 420MHz dedicated DSP processor.</w:t>
-      </w:r>
-    </w:p>
-    <w:p>
-      <w:pPr>
-        <w:pStyle w:val="Listeafsnit"/>
-        <w:numPr>
-          <w:ilvl w:val="1"/>
-          <w:numId w:val="2"/>
-        </w:numPr>
-        <w:rPr>
-          <w:rFonts w:cs="TT185t00"/>
-          <w:lang w:val="en-US"/>
-        </w:rPr>
-      </w:pPr>
-      <w:r>
-        <w:rPr>
-          <w:rFonts w:cs="TT185t00"/>
-          <w:lang w:val="en-US"/>
-        </w:rPr>
-        <w:t xml:space="preserve">What is the purpose with this constraint, if the other requirements are </w:t>
-      </w:r>
-      <w:proofErr w:type="gramStart"/>
-      <w:r>
-        <w:rPr>
-          <w:rFonts w:cs="TT185t00"/>
-          <w:lang w:val="en-US"/>
-        </w:rPr>
-        <w:t>met ?</w:t>
-      </w:r>
-      <w:proofErr w:type="gramEnd"/>
-    </w:p>
-    <w:p>
-      <w:pPr>
-        <w:pStyle w:val="Listeafsnit"/>
+        <w:t>According to TPOD-0016 The handheld device shall as minimum contain a general purpose 1GHz processor and 512MB Ram and 420MHz dedicated DSP processor.</w:t>
+      </w:r>
+    </w:p>
+    <w:p>
+      <w:pPr>
+        <w:pStyle w:val="ListParagraph"/>
+        <w:numPr>
+          <w:ilvl w:val="1"/>
+          <w:numId w:val="2"/>
+        </w:numPr>
+        <w:rPr>
+          <w:rFonts w:cs="TT185t00"/>
+          <w:lang w:val="en-US"/>
+        </w:rPr>
+      </w:pPr>
+      <w:r>
+        <w:rPr>
+          <w:rFonts w:cs="TT185t00"/>
+          <w:lang w:val="en-US"/>
+        </w:rPr>
+        <w:t>What is the purpose with this constraint, if the other requirements are met ?</w:t>
+      </w:r>
+    </w:p>
+    <w:p>
+      <w:pPr>
+        <w:pStyle w:val="ListParagraph"/>
         <w:numPr>
           <w:ilvl w:val="1"/>
           <w:numId w:val="2"/>
@@ -1503,34 +1084,27 @@
     </w:p>
     <w:p>
       <w:pPr>
-        <w:pStyle w:val="Listeafsnit"/>
-        <w:numPr>
-          <w:ilvl w:val="1"/>
-          <w:numId w:val="2"/>
-        </w:numPr>
-        <w:rPr>
-          <w:rFonts w:cs="TT185t00"/>
-          <w:lang w:val="en-US"/>
-        </w:rPr>
-      </w:pPr>
-      <w:r>
-        <w:rPr>
-          <w:rFonts w:cs="TT185t00"/>
-          <w:lang w:val="en-US"/>
-        </w:rPr>
-        <w:t xml:space="preserve">Is this for future </w:t>
-      </w:r>
-      <w:r>
-        <w:rPr>
-          <w:rFonts w:cs="TT185t00"/>
-          <w:lang w:val="en-US"/>
-        </w:rPr>
-        <w:t>development?</w:t>
-      </w:r>
-    </w:p>
-    <w:p>
-      <w:pPr>
-        <w:pStyle w:val="Listeafsnit"/>
+        <w:pStyle w:val="ListParagraph"/>
+        <w:numPr>
+          <w:ilvl w:val="1"/>
+          <w:numId w:val="2"/>
+        </w:numPr>
+        <w:rPr>
+          <w:rFonts w:cs="TT185t00"/>
+          <w:lang w:val="en-US"/>
+        </w:rPr>
+      </w:pPr>
+      <w:r>
+        <w:rPr>
+          <w:rFonts w:cs="TT185t00"/>
+          <w:lang w:val="en-US"/>
+        </w:rPr>
+        <w:t>Is this for future development?</w:t>
+      </w:r>
+    </w:p>
+    <w:p>
+      <w:pPr>
+        <w:pStyle w:val="ListParagraph"/>
         <w:autoSpaceDE w:val="0"/>
         <w:autoSpaceDN w:val="0"/>
         <w:adjustRightInd w:val="0"/>
@@ -1591,9 +1165,15 @@
       </w:r>
     </w:p>
     <w:p>
+      <w:pPr>
+        <w:rPr>
+          <w:lang w:val="en-GB"/>
+        </w:rPr>
+      </w:pPr>
       <w:r>
         <w:rPr>
           <w:b/>
+          <w:lang w:val="en-GB"/>
         </w:rPr>
         <w:t>Anders H. Poder</w:t>
       </w:r>
@@ -1616,7 +1196,6 @@
         <w:rPr>
           <w:b/>
         </w:rPr>
-        <w:lastRenderedPageBreak/>
         <w:t>Kaj N. Nielsen</w:t>
       </w:r>
       <w:r>
@@ -1625,12 +1204,12 @@
     </w:p>
     <w:p/>
     <w:sectPr>
-      <w:headerReference w:type="even" r:id="rId5"/>
-      <w:headerReference w:type="default" r:id="rId6"/>
-      <w:footerReference w:type="even" r:id="rId7"/>
-      <w:footerReference w:type="default" r:id="rId8"/>
-      <w:headerReference w:type="first" r:id="rId9"/>
-      <w:footerReference w:type="first" r:id="rId10"/>
+      <w:headerReference w:type="even" r:id="rId8"/>
+      <w:headerReference w:type="default" r:id="rId9"/>
+      <w:footerReference w:type="even" r:id="rId10"/>
+      <w:footerReference w:type="default" r:id="rId11"/>
+      <w:headerReference w:type="first" r:id="rId12"/>
+      <w:footerReference w:type="first" r:id="rId13"/>
       <w:pgSz w:w="11906" w:h="16838"/>
       <w:pgMar w:top="1701" w:right="1134" w:bottom="1701" w:left="1134" w:header="708" w:footer="708" w:gutter="0"/>
       <w:cols w:space="708"/>
@@ -1640,11 +1219,82 @@
 </w:document>
 </file>
 
+<file path=word/comments.xml><?xml version="1.0" encoding="utf-8"?>
+<w:comments xmlns:ve="http://schemas.openxmlformats.org/markup-compatibility/2006" xmlns:o="urn:schemas-microsoft-com:office:office" xmlns:r="http://schemas.openxmlformats.org/officeDocument/2006/relationships" xmlns:m="http://schemas.openxmlformats.org/officeDocument/2006/math" xmlns:v="urn:schemas-microsoft-com:vml" xmlns:wp="http://schemas.openxmlformats.org/drawingml/2006/wordprocessingDrawing" xmlns:w10="urn:schemas-microsoft-com:office:word" xmlns:w="http://schemas.openxmlformats.org/wordprocessingml/2006/main" xmlns:wne="http://schemas.microsoft.com/office/word/2006/wordml">
+  <w:comment w:id="0" w:author="Lars Munch" w:date="2010-10-03T13:14:00Z" w:initials="LMU">
+    <w:p>
+      <w:pPr>
+        <w:pStyle w:val="CommentText"/>
+      </w:pPr>
+      <w:r>
+        <w:rPr>
+          <w:rStyle w:val="CommentReference"/>
+        </w:rPr>
+        <w:annotationRef/>
+      </w:r>
+      <w:r>
+        <w:rPr>
+          <w:lang w:val="en-GB"/>
+        </w:rPr>
+        <w:t xml:space="preserve">At any time , inside buildings – if </w:t>
+      </w:r>
+      <w:r>
+        <w:rPr>
+          <w:lang w:val="en-GB"/>
+        </w:rPr>
+        <w:t>so then extra cost for additional systems like precise gyro/accelerometer have to be used.</w:t>
+      </w:r>
+    </w:p>
+  </w:comment>
+  <w:comment w:id="1" w:author="Lars Munch" w:date="2010-10-03T16:22:00Z" w:initials="LMU">
+    <w:p>
+      <w:pPr>
+        <w:pStyle w:val="CommentText"/>
+      </w:pPr>
+      <w:r>
+        <w:rPr>
+          <w:rStyle w:val="CommentReference"/>
+        </w:rPr>
+        <w:annotationRef/>
+      </w:r>
+      <w:r>
+        <w:t>Mener du her at brugeren/køberne må forvente dette dårligere brugervenlighed og så spørgsmålstegnet til sidst spørger om det er OK – som jeg læser det lige her så, siger du først at de må forvente og så bliver jeg forvirret af spørgsmåltegnet.</w:t>
+      </w:r>
+    </w:p>
+  </w:comment>
+</w:comments>
+</file>
+
+<file path=word/endnotes.xml><?xml version="1.0" encoding="utf-8"?>
+<w:endnotes xmlns:ve="http://schemas.openxmlformats.org/markup-compatibility/2006" xmlns:o="urn:schemas-microsoft-com:office:office" xmlns:r="http://schemas.openxmlformats.org/officeDocument/2006/relationships" xmlns:m="http://schemas.openxmlformats.org/officeDocument/2006/math" xmlns:v="urn:schemas-microsoft-com:vml" xmlns:wp="http://schemas.openxmlformats.org/drawingml/2006/wordprocessingDrawing" xmlns:w10="urn:schemas-microsoft-com:office:word" xmlns:w="http://schemas.openxmlformats.org/wordprocessingml/2006/main" xmlns:wne="http://schemas.microsoft.com/office/word/2006/wordml">
+  <w:endnote w:type="separator" w:id="-1">
+    <w:p>
+      <w:pPr>
+        <w:spacing w:after="0" w:line="240" w:lineRule="auto"/>
+      </w:pPr>
+      <w:r>
+        <w:separator/>
+      </w:r>
+    </w:p>
+  </w:endnote>
+  <w:endnote w:type="continuationSeparator" w:id="0">
+    <w:p>
+      <w:pPr>
+        <w:spacing w:after="0" w:line="240" w:lineRule="auto"/>
+      </w:pPr>
+      <w:r>
+        <w:continuationSeparator/>
+      </w:r>
+    </w:p>
+  </w:endnote>
+</w:endnotes>
+</file>
+
 <file path=word/footer1.xml><?xml version="1.0" encoding="utf-8"?>
 <w:ftr xmlns:ve="http://schemas.openxmlformats.org/markup-compatibility/2006" xmlns:o="urn:schemas-microsoft-com:office:office" xmlns:r="http://schemas.openxmlformats.org/officeDocument/2006/relationships" xmlns:m="http://schemas.openxmlformats.org/officeDocument/2006/math" xmlns:v="urn:schemas-microsoft-com:vml" xmlns:wp="http://schemas.openxmlformats.org/drawingml/2006/wordprocessingDrawing" xmlns:w10="urn:schemas-microsoft-com:office:word" xmlns:w="http://schemas.openxmlformats.org/wordprocessingml/2006/main" xmlns:wne="http://schemas.microsoft.com/office/word/2006/wordml">
   <w:p>
     <w:pPr>
-      <w:pStyle w:val="Sidefod"/>
+      <w:pStyle w:val="Footer"/>
     </w:pPr>
   </w:p>
 </w:ftr>
@@ -1652,45 +1302,23 @@
 
 <file path=word/footer2.xml><?xml version="1.0" encoding="utf-8"?>
 <w:ftr xmlns:ve="http://schemas.openxmlformats.org/markup-compatibility/2006" xmlns:o="urn:schemas-microsoft-com:office:office" xmlns:r="http://schemas.openxmlformats.org/officeDocument/2006/relationships" xmlns:m="http://schemas.openxmlformats.org/officeDocument/2006/math" xmlns:v="urn:schemas-microsoft-com:vml" xmlns:wp="http://schemas.openxmlformats.org/drawingml/2006/wordprocessingDrawing" xmlns:w10="urn:schemas-microsoft-com:office:word" xmlns:w="http://schemas.openxmlformats.org/wordprocessingml/2006/main" xmlns:wne="http://schemas.microsoft.com/office/word/2006/wordml">
-  <w:sdt>
-    <w:sdtPr>
-      <w:id w:val="118812985"/>
-      <w:docPartObj>
-        <w:docPartGallery w:val="Page Numbers (Bottom of Page)"/>
-        <w:docPartUnique/>
-      </w:docPartObj>
-    </w:sdtPr>
-    <w:sdtEndPr/>
-    <w:sdtContent>
-      <w:p>
-        <w:pPr>
-          <w:pStyle w:val="Sidefod"/>
-          <w:jc w:val="right"/>
-        </w:pPr>
-        <w:r>
-          <w:fldChar w:fldCharType="begin"/>
-        </w:r>
-        <w:r>
-          <w:instrText xml:space="preserve"> PAGE   \* MERGEFORMAT </w:instrText>
-        </w:r>
-        <w:r>
-          <w:fldChar w:fldCharType="separate"/>
-        </w:r>
-        <w:r>
-          <w:rPr>
-            <w:noProof/>
-          </w:rPr>
-          <w:t>1</w:t>
-        </w:r>
-        <w:r>
-          <w:fldChar w:fldCharType="end"/>
-        </w:r>
-      </w:p>
-    </w:sdtContent>
-  </w:sdt>
   <w:p>
     <w:pPr>
-      <w:pStyle w:val="Sidefod"/>
+      <w:pStyle w:val="Footer"/>
+      <w:jc w:val="right"/>
+    </w:pPr>
+    <w:fldSimple w:instr=" PAGE   \* MERGEFORMAT ">
+      <w:r>
+        <w:rPr>
+          <w:noProof/>
+        </w:rPr>
+        <w:t>2</w:t>
+      </w:r>
+    </w:fldSimple>
+  </w:p>
+  <w:p>
+    <w:pPr>
+      <w:pStyle w:val="Footer"/>
     </w:pPr>
   </w:p>
 </w:ftr>
@@ -1700,17 +1328,42 @@
 <w:ftr xmlns:ve="http://schemas.openxmlformats.org/markup-compatibility/2006" xmlns:o="urn:schemas-microsoft-com:office:office" xmlns:r="http://schemas.openxmlformats.org/officeDocument/2006/relationships" xmlns:m="http://schemas.openxmlformats.org/officeDocument/2006/math" xmlns:v="urn:schemas-microsoft-com:vml" xmlns:wp="http://schemas.openxmlformats.org/drawingml/2006/wordprocessingDrawing" xmlns:w10="urn:schemas-microsoft-com:office:word" xmlns:w="http://schemas.openxmlformats.org/wordprocessingml/2006/main" xmlns:wne="http://schemas.microsoft.com/office/word/2006/wordml">
   <w:p>
     <w:pPr>
-      <w:pStyle w:val="Sidefod"/>
+      <w:pStyle w:val="Footer"/>
     </w:pPr>
   </w:p>
 </w:ftr>
+</file>
+
+<file path=word/footnotes.xml><?xml version="1.0" encoding="utf-8"?>
+<w:footnotes xmlns:ve="http://schemas.openxmlformats.org/markup-compatibility/2006" xmlns:o="urn:schemas-microsoft-com:office:office" xmlns:r="http://schemas.openxmlformats.org/officeDocument/2006/relationships" xmlns:m="http://schemas.openxmlformats.org/officeDocument/2006/math" xmlns:v="urn:schemas-microsoft-com:vml" xmlns:wp="http://schemas.openxmlformats.org/drawingml/2006/wordprocessingDrawing" xmlns:w10="urn:schemas-microsoft-com:office:word" xmlns:w="http://schemas.openxmlformats.org/wordprocessingml/2006/main" xmlns:wne="http://schemas.microsoft.com/office/word/2006/wordml">
+  <w:footnote w:type="separator" w:id="-1">
+    <w:p>
+      <w:pPr>
+        <w:spacing w:after="0" w:line="240" w:lineRule="auto"/>
+      </w:pPr>
+      <w:r>
+        <w:separator/>
+      </w:r>
+    </w:p>
+  </w:footnote>
+  <w:footnote w:type="continuationSeparator" w:id="0">
+    <w:p>
+      <w:pPr>
+        <w:spacing w:after="0" w:line="240" w:lineRule="auto"/>
+      </w:pPr>
+      <w:r>
+        <w:continuationSeparator/>
+      </w:r>
+    </w:p>
+  </w:footnote>
+</w:footnotes>
 </file>
 
 <file path=word/header1.xml><?xml version="1.0" encoding="utf-8"?>
 <w:hdr xmlns:ve="http://schemas.openxmlformats.org/markup-compatibility/2006" xmlns:o="urn:schemas-microsoft-com:office:office" xmlns:r="http://schemas.openxmlformats.org/officeDocument/2006/relationships" xmlns:m="http://schemas.openxmlformats.org/officeDocument/2006/math" xmlns:v="urn:schemas-microsoft-com:vml" xmlns:wp="http://schemas.openxmlformats.org/drawingml/2006/wordprocessingDrawing" xmlns:w10="urn:schemas-microsoft-com:office:word" xmlns:w="http://schemas.openxmlformats.org/wordprocessingml/2006/main" xmlns:wne="http://schemas.microsoft.com/office/word/2006/wordml">
   <w:p>
     <w:pPr>
-      <w:pStyle w:val="Sidehoved"/>
+      <w:pStyle w:val="Header"/>
     </w:pPr>
   </w:p>
 </w:hdr>
@@ -1720,7 +1373,7 @@
 <w:hdr xmlns:ve="http://schemas.openxmlformats.org/markup-compatibility/2006" xmlns:o="urn:schemas-microsoft-com:office:office" xmlns:r="http://schemas.openxmlformats.org/officeDocument/2006/relationships" xmlns:m="http://schemas.openxmlformats.org/officeDocument/2006/math" xmlns:v="urn:schemas-microsoft-com:vml" xmlns:wp="http://schemas.openxmlformats.org/drawingml/2006/wordprocessingDrawing" xmlns:w10="urn:schemas-microsoft-com:office:word" xmlns:w="http://schemas.openxmlformats.org/wordprocessingml/2006/main" xmlns:wne="http://schemas.microsoft.com/office/word/2006/wordml">
   <w:p>
     <w:pPr>
-      <w:pStyle w:val="Sidehoved"/>
+      <w:pStyle w:val="Header"/>
     </w:pPr>
   </w:p>
 </w:hdr>
@@ -1730,7 +1383,7 @@
 <w:hdr xmlns:ve="http://schemas.openxmlformats.org/markup-compatibility/2006" xmlns:o="urn:schemas-microsoft-com:office:office" xmlns:r="http://schemas.openxmlformats.org/officeDocument/2006/relationships" xmlns:m="http://schemas.openxmlformats.org/officeDocument/2006/math" xmlns:v="urn:schemas-microsoft-com:vml" xmlns:wp="http://schemas.openxmlformats.org/drawingml/2006/wordprocessingDrawing" xmlns:w10="urn:schemas-microsoft-com:office:word" xmlns:w="http://schemas.openxmlformats.org/wordprocessingml/2006/main" xmlns:wne="http://schemas.microsoft.com/office/word/2006/wordml">
   <w:p>
     <w:pPr>
-      <w:pStyle w:val="Sidehoved"/>
+      <w:pStyle w:val="Header"/>
     </w:pPr>
   </w:p>
 </w:hdr>
@@ -1750,6 +1403,9 @@
       <w:pPr>
         <w:ind w:left="1080" w:hanging="360"/>
       </w:pPr>
+      <w:rPr>
+        <w:rFonts w:cs="Times New Roman"/>
+      </w:rPr>
     </w:lvl>
     <w:lvl w:ilvl="1" w:tplc="04060019">
       <w:start w:val="1"/>
@@ -1759,6 +1415,9 @@
       <w:pPr>
         <w:ind w:left="1800" w:hanging="360"/>
       </w:pPr>
+      <w:rPr>
+        <w:rFonts w:cs="Times New Roman"/>
+      </w:rPr>
     </w:lvl>
     <w:lvl w:ilvl="2" w:tplc="0406001B" w:tentative="1">
       <w:start w:val="1"/>
@@ -1768,6 +1427,9 @@
       <w:pPr>
         <w:ind w:left="2520" w:hanging="180"/>
       </w:pPr>
+      <w:rPr>
+        <w:rFonts w:cs="Times New Roman"/>
+      </w:rPr>
     </w:lvl>
     <w:lvl w:ilvl="3" w:tplc="0406000F" w:tentative="1">
       <w:start w:val="1"/>
@@ -1777,6 +1439,9 @@
       <w:pPr>
         <w:ind w:left="3240" w:hanging="360"/>
       </w:pPr>
+      <w:rPr>
+        <w:rFonts w:cs="Times New Roman"/>
+      </w:rPr>
     </w:lvl>
     <w:lvl w:ilvl="4" w:tplc="04060019" w:tentative="1">
       <w:start w:val="1"/>
@@ -1786,6 +1451,9 @@
       <w:pPr>
         <w:ind w:left="3960" w:hanging="360"/>
       </w:pPr>
+      <w:rPr>
+        <w:rFonts w:cs="Times New Roman"/>
+      </w:rPr>
     </w:lvl>
     <w:lvl w:ilvl="5" w:tplc="0406001B" w:tentative="1">
       <w:start w:val="1"/>
@@ -1795,6 +1463,9 @@
       <w:pPr>
         <w:ind w:left="4680" w:hanging="180"/>
       </w:pPr>
+      <w:rPr>
+        <w:rFonts w:cs="Times New Roman"/>
+      </w:rPr>
     </w:lvl>
     <w:lvl w:ilvl="6" w:tplc="0406000F" w:tentative="1">
       <w:start w:val="1"/>
@@ -1804,6 +1475,9 @@
       <w:pPr>
         <w:ind w:left="5400" w:hanging="360"/>
       </w:pPr>
+      <w:rPr>
+        <w:rFonts w:cs="Times New Roman"/>
+      </w:rPr>
     </w:lvl>
     <w:lvl w:ilvl="7" w:tplc="04060019" w:tentative="1">
       <w:start w:val="1"/>
@@ -1813,6 +1487,9 @@
       <w:pPr>
         <w:ind w:left="6120" w:hanging="360"/>
       </w:pPr>
+      <w:rPr>
+        <w:rFonts w:cs="Times New Roman"/>
+      </w:rPr>
     </w:lvl>
     <w:lvl w:ilvl="8" w:tplc="0406001B" w:tentative="1">
       <w:start w:val="1"/>
@@ -1822,6 +1499,9 @@
       <w:pPr>
         <w:ind w:left="6840" w:hanging="180"/>
       </w:pPr>
+      <w:rPr>
+        <w:rFonts w:cs="Times New Roman"/>
+      </w:rPr>
     </w:lvl>
   </w:abstractNum>
   <w:abstractNum w:abstractNumId="1">
@@ -1836,6 +1516,9 @@
       <w:pPr>
         <w:ind w:left="720" w:hanging="360"/>
       </w:pPr>
+      <w:rPr>
+        <w:rFonts w:cs="Times New Roman"/>
+      </w:rPr>
     </w:lvl>
     <w:lvl w:ilvl="1" w:tplc="04060019" w:tentative="1">
       <w:start w:val="1"/>
@@ -1845,6 +1528,9 @@
       <w:pPr>
         <w:ind w:left="1440" w:hanging="360"/>
       </w:pPr>
+      <w:rPr>
+        <w:rFonts w:cs="Times New Roman"/>
+      </w:rPr>
     </w:lvl>
     <w:lvl w:ilvl="2" w:tplc="0406001B" w:tentative="1">
       <w:start w:val="1"/>
@@ -1854,6 +1540,9 @@
       <w:pPr>
         <w:ind w:left="2160" w:hanging="180"/>
       </w:pPr>
+      <w:rPr>
+        <w:rFonts w:cs="Times New Roman"/>
+      </w:rPr>
     </w:lvl>
     <w:lvl w:ilvl="3" w:tplc="0406000F" w:tentative="1">
       <w:start w:val="1"/>
@@ -1863,6 +1552,9 @@
       <w:pPr>
         <w:ind w:left="2880" w:hanging="360"/>
       </w:pPr>
+      <w:rPr>
+        <w:rFonts w:cs="Times New Roman"/>
+      </w:rPr>
     </w:lvl>
     <w:lvl w:ilvl="4" w:tplc="04060019" w:tentative="1">
       <w:start w:val="1"/>
@@ -1872,6 +1564,9 @@
       <w:pPr>
         <w:ind w:left="3600" w:hanging="360"/>
       </w:pPr>
+      <w:rPr>
+        <w:rFonts w:cs="Times New Roman"/>
+      </w:rPr>
     </w:lvl>
     <w:lvl w:ilvl="5" w:tplc="0406001B" w:tentative="1">
       <w:start w:val="1"/>
@@ -1881,6 +1576,9 @@
       <w:pPr>
         <w:ind w:left="4320" w:hanging="180"/>
       </w:pPr>
+      <w:rPr>
+        <w:rFonts w:cs="Times New Roman"/>
+      </w:rPr>
     </w:lvl>
     <w:lvl w:ilvl="6" w:tplc="0406000F" w:tentative="1">
       <w:start w:val="1"/>
@@ -1890,6 +1588,9 @@
       <w:pPr>
         <w:ind w:left="5040" w:hanging="360"/>
       </w:pPr>
+      <w:rPr>
+        <w:rFonts w:cs="Times New Roman"/>
+      </w:rPr>
     </w:lvl>
     <w:lvl w:ilvl="7" w:tplc="04060019" w:tentative="1">
       <w:start w:val="1"/>
@@ -1899,6 +1600,9 @@
       <w:pPr>
         <w:ind w:left="5760" w:hanging="360"/>
       </w:pPr>
+      <w:rPr>
+        <w:rFonts w:cs="Times New Roman"/>
+      </w:rPr>
     </w:lvl>
     <w:lvl w:ilvl="8" w:tplc="0406001B" w:tentative="1">
       <w:start w:val="1"/>
@@ -1908,6 +1612,9 @@
       <w:pPr>
         <w:ind w:left="6480" w:hanging="180"/>
       </w:pPr>
+      <w:rPr>
+        <w:rFonts w:cs="Times New Roman"/>
+      </w:rPr>
     </w:lvl>
   </w:abstractNum>
   <w:num w:numId="1">
@@ -1924,45 +1631,41 @@
   <w:docDefaults>
     <w:rPrDefault>
       <w:rPr>
-        <w:rFonts w:asciiTheme="minorHAnsi" w:eastAsiaTheme="minorHAnsi" w:hAnsiTheme="minorHAnsi" w:cstheme="minorBidi"/>
+        <w:rFonts w:ascii="Calibri" w:eastAsia="Calibri" w:hAnsi="Calibri" w:cs="Times New Roman"/>
         <w:sz w:val="22"/>
         <w:szCs w:val="22"/>
-        <w:lang w:val="da-DK" w:eastAsia="en-US" w:bidi="ar-SA"/>
+        <w:lang w:val="da-DK" w:eastAsia="zh-CN" w:bidi="ar-SA"/>
       </w:rPr>
     </w:rPrDefault>
-    <w:pPrDefault>
-      <w:pPr>
-        <w:spacing w:after="200" w:line="276" w:lineRule="auto"/>
-      </w:pPr>
-    </w:pPrDefault>
+    <w:pPrDefault/>
   </w:docDefaults>
   <w:latentStyles w:defLockedState="0" w:defUIPriority="99" w:defSemiHidden="1" w:defUnhideWhenUsed="1" w:defQFormat="0" w:count="267">
-    <w:lsdException w:name="Normal" w:semiHidden="0" w:uiPriority="0" w:unhideWhenUsed="0" w:qFormat="1"/>
-    <w:lsdException w:name="heading 1" w:semiHidden="0" w:uiPriority="9" w:unhideWhenUsed="0" w:qFormat="1"/>
-    <w:lsdException w:name="heading 2" w:uiPriority="9" w:qFormat="1"/>
-    <w:lsdException w:name="heading 3" w:uiPriority="9" w:qFormat="1"/>
-    <w:lsdException w:name="heading 4" w:uiPriority="9" w:qFormat="1"/>
-    <w:lsdException w:name="heading 5" w:uiPriority="9" w:qFormat="1"/>
-    <w:lsdException w:name="heading 6" w:uiPriority="9" w:qFormat="1"/>
-    <w:lsdException w:name="heading 7" w:uiPriority="9" w:qFormat="1"/>
-    <w:lsdException w:name="heading 8" w:uiPriority="9" w:qFormat="1"/>
-    <w:lsdException w:name="heading 9" w:uiPriority="9" w:qFormat="1"/>
-    <w:lsdException w:name="toc 1" w:uiPriority="39"/>
-    <w:lsdException w:name="toc 2" w:uiPriority="39"/>
-    <w:lsdException w:name="toc 3" w:uiPriority="39"/>
-    <w:lsdException w:name="toc 4" w:uiPriority="39"/>
-    <w:lsdException w:name="toc 5" w:uiPriority="39"/>
-    <w:lsdException w:name="toc 6" w:uiPriority="39"/>
-    <w:lsdException w:name="toc 7" w:uiPriority="39"/>
-    <w:lsdException w:name="toc 8" w:uiPriority="39"/>
-    <w:lsdException w:name="toc 9" w:uiPriority="39"/>
-    <w:lsdException w:name="caption" w:uiPriority="35" w:qFormat="1"/>
-    <w:lsdException w:name="Title" w:semiHidden="0" w:uiPriority="10" w:unhideWhenUsed="0" w:qFormat="1"/>
-    <w:lsdException w:name="Default Paragraph Font" w:uiPriority="1"/>
-    <w:lsdException w:name="Subtitle" w:semiHidden="0" w:uiPriority="11" w:unhideWhenUsed="0" w:qFormat="1"/>
-    <w:lsdException w:name="Strong" w:semiHidden="0" w:uiPriority="22" w:unhideWhenUsed="0" w:qFormat="1"/>
-    <w:lsdException w:name="Emphasis" w:semiHidden="0" w:uiPriority="20" w:unhideWhenUsed="0" w:qFormat="1"/>
-    <w:lsdException w:name="Table Grid" w:semiHidden="0" w:uiPriority="59" w:unhideWhenUsed="0"/>
+    <w:lsdException w:name="Normal" w:locked="1" w:semiHidden="0" w:uiPriority="0" w:unhideWhenUsed="0" w:qFormat="1"/>
+    <w:lsdException w:name="heading 1" w:locked="1" w:semiHidden="0" w:uiPriority="0" w:unhideWhenUsed="0" w:qFormat="1"/>
+    <w:lsdException w:name="heading 2" w:locked="1" w:uiPriority="0" w:qFormat="1"/>
+    <w:lsdException w:name="heading 3" w:locked="1" w:uiPriority="0" w:qFormat="1"/>
+    <w:lsdException w:name="heading 4" w:locked="1" w:uiPriority="0" w:qFormat="1"/>
+    <w:lsdException w:name="heading 5" w:locked="1" w:uiPriority="0" w:qFormat="1"/>
+    <w:lsdException w:name="heading 6" w:locked="1" w:uiPriority="0" w:qFormat="1"/>
+    <w:lsdException w:name="heading 7" w:locked="1" w:uiPriority="0" w:qFormat="1"/>
+    <w:lsdException w:name="heading 8" w:locked="1" w:uiPriority="0" w:qFormat="1"/>
+    <w:lsdException w:name="heading 9" w:locked="1" w:uiPriority="0" w:qFormat="1"/>
+    <w:lsdException w:name="toc 1" w:locked="1" w:semiHidden="0" w:uiPriority="0" w:unhideWhenUsed="0"/>
+    <w:lsdException w:name="toc 2" w:locked="1" w:semiHidden="0" w:uiPriority="0" w:unhideWhenUsed="0"/>
+    <w:lsdException w:name="toc 3" w:locked="1" w:semiHidden="0" w:uiPriority="0" w:unhideWhenUsed="0"/>
+    <w:lsdException w:name="toc 4" w:locked="1" w:semiHidden="0" w:uiPriority="0" w:unhideWhenUsed="0"/>
+    <w:lsdException w:name="toc 5" w:locked="1" w:semiHidden="0" w:uiPriority="0" w:unhideWhenUsed="0"/>
+    <w:lsdException w:name="toc 6" w:locked="1" w:semiHidden="0" w:uiPriority="0" w:unhideWhenUsed="0"/>
+    <w:lsdException w:name="toc 7" w:locked="1" w:semiHidden="0" w:uiPriority="0" w:unhideWhenUsed="0"/>
+    <w:lsdException w:name="toc 8" w:locked="1" w:semiHidden="0" w:uiPriority="0" w:unhideWhenUsed="0"/>
+    <w:lsdException w:name="toc 9" w:locked="1" w:semiHidden="0" w:uiPriority="0" w:unhideWhenUsed="0"/>
+    <w:lsdException w:name="caption" w:locked="1" w:uiPriority="0" w:qFormat="1"/>
+    <w:lsdException w:name="Title" w:locked="1" w:semiHidden="0" w:uiPriority="0" w:unhideWhenUsed="0" w:qFormat="1"/>
+    <w:lsdException w:name="Default Paragraph Font" w:locked="1" w:semiHidden="0" w:uiPriority="0" w:unhideWhenUsed="0"/>
+    <w:lsdException w:name="Subtitle" w:locked="1" w:semiHidden="0" w:uiPriority="0" w:unhideWhenUsed="0" w:qFormat="1"/>
+    <w:lsdException w:name="Strong" w:locked="1" w:semiHidden="0" w:uiPriority="0" w:unhideWhenUsed="0" w:qFormat="1"/>
+    <w:lsdException w:name="Emphasis" w:locked="1" w:semiHidden="0" w:uiPriority="0" w:unhideWhenUsed="0" w:qFormat="1"/>
+    <w:lsdException w:name="Table Grid" w:locked="1" w:semiHidden="0" w:uiPriority="0" w:unhideWhenUsed="0"/>
     <w:lsdException w:name="Placeholder Text" w:unhideWhenUsed="0"/>
     <w:lsdException w:name="No Spacing" w:semiHidden="0" w:uiPriority="1" w:unhideWhenUsed="0" w:qFormat="1"/>
     <w:lsdException w:name="Light Shading" w:semiHidden="0" w:uiPriority="60" w:unhideWhenUsed="0"/>
@@ -2079,14 +1782,19 @@
     <w:name w:val="Normal"/>
     <w:qFormat/>
     <w:rsid w:val="00226221"/>
+    <w:pPr>
+      <w:spacing w:after="200" w:line="276" w:lineRule="auto"/>
+    </w:pPr>
+    <w:rPr>
+      <w:lang w:eastAsia="en-US"/>
+    </w:rPr>
   </w:style>
-  <w:style w:type="character" w:default="1" w:styleId="Standardskrifttypeiafsnit">
+  <w:style w:type="character" w:default="1" w:styleId="DefaultParagraphFont">
     <w:name w:val="Default Paragraph Font"/>
-    <w:uiPriority w:val="1"/>
+    <w:uiPriority w:val="99"/>
     <w:semiHidden/>
-    <w:unhideWhenUsed/>
   </w:style>
-  <w:style w:type="table" w:default="1" w:styleId="Tabel-Normal">
+  <w:style w:type="table" w:default="1" w:styleId="TableNormal">
     <w:name w:val="Normal Table"/>
     <w:uiPriority w:val="99"/>
     <w:semiHidden/>
@@ -2102,16 +1810,16 @@
       </w:tblCellMar>
     </w:tblPr>
   </w:style>
-  <w:style w:type="numbering" w:default="1" w:styleId="Ingenoversigt">
+  <w:style w:type="numbering" w:default="1" w:styleId="NoList">
     <w:name w:val="No List"/>
     <w:uiPriority w:val="99"/>
     <w:semiHidden/>
     <w:unhideWhenUsed/>
   </w:style>
-  <w:style w:type="paragraph" w:styleId="Listeafsnit">
+  <w:style w:type="paragraph" w:styleId="ListParagraph">
     <w:name w:val="List Paragraph"/>
     <w:basedOn w:val="Normal"/>
-    <w:uiPriority w:val="34"/>
+    <w:uiPriority w:val="99"/>
     <w:qFormat/>
     <w:rsid w:val="0082183C"/>
     <w:pPr>
@@ -2119,13 +1827,12 @@
       <w:contextualSpacing/>
     </w:pPr>
   </w:style>
-  <w:style w:type="paragraph" w:styleId="Sidehoved">
+  <w:style w:type="paragraph" w:styleId="Header">
     <w:name w:val="header"/>
     <w:basedOn w:val="Normal"/>
-    <w:link w:val="SidehovedTegn"/>
+    <w:link w:val="HeaderChar"/>
     <w:uiPriority w:val="99"/>
     <w:semiHidden/>
-    <w:unhideWhenUsed/>
     <w:rsid w:val="005E0EAF"/>
     <w:pPr>
       <w:tabs>
@@ -2136,20 +1843,23 @@
       <w:contextualSpacing/>
     </w:pPr>
   </w:style>
-  <w:style w:type="character" w:customStyle="1" w:styleId="SidehovedTegn">
-    <w:name w:val="Sidehoved Tegn"/>
-    <w:basedOn w:val="Standardskrifttypeiafsnit"/>
-    <w:link w:val="Sidehoved"/>
+  <w:style w:type="character" w:customStyle="1" w:styleId="HeaderChar">
+    <w:name w:val="Header Char"/>
+    <w:basedOn w:val="DefaultParagraphFont"/>
+    <w:link w:val="Header"/>
     <w:uiPriority w:val="99"/>
     <w:semiHidden/>
+    <w:locked/>
     <w:rsid w:val="005E0EAF"/>
+    <w:rPr>
+      <w:rFonts w:cs="Times New Roman"/>
+    </w:rPr>
   </w:style>
-  <w:style w:type="paragraph" w:styleId="Sidefod">
+  <w:style w:type="paragraph" w:styleId="Footer">
     <w:name w:val="footer"/>
     <w:basedOn w:val="Normal"/>
-    <w:link w:val="SidefodTegn"/>
+    <w:link w:val="FooterChar"/>
     <w:uiPriority w:val="99"/>
-    <w:unhideWhenUsed/>
     <w:rsid w:val="005E0EAF"/>
     <w:pPr>
       <w:tabs>
@@ -2160,20 +1870,113 @@
       <w:contextualSpacing/>
     </w:pPr>
   </w:style>
-  <w:style w:type="character" w:customStyle="1" w:styleId="SidefodTegn">
-    <w:name w:val="Sidefod Tegn"/>
-    <w:basedOn w:val="Standardskrifttypeiafsnit"/>
-    <w:link w:val="Sidefod"/>
+  <w:style w:type="character" w:customStyle="1" w:styleId="FooterChar">
+    <w:name w:val="Footer Char"/>
+    <w:basedOn w:val="DefaultParagraphFont"/>
+    <w:link w:val="Footer"/>
     <w:uiPriority w:val="99"/>
+    <w:locked/>
     <w:rsid w:val="005E0EAF"/>
+    <w:rPr>
+      <w:rFonts w:cs="Times New Roman"/>
+    </w:rPr>
+  </w:style>
+  <w:style w:type="character" w:styleId="CommentReference">
+    <w:name w:val="annotation reference"/>
+    <w:basedOn w:val="DefaultParagraphFont"/>
+    <w:uiPriority w:val="99"/>
+    <w:semiHidden/>
+    <w:rsid w:val="00A12CB7"/>
+    <w:rPr>
+      <w:rFonts w:cs="Times New Roman"/>
+      <w:sz w:val="16"/>
+      <w:szCs w:val="16"/>
+    </w:rPr>
+  </w:style>
+  <w:style w:type="paragraph" w:styleId="CommentText">
+    <w:name w:val="annotation text"/>
+    <w:basedOn w:val="Normal"/>
+    <w:link w:val="CommentTextChar"/>
+    <w:uiPriority w:val="99"/>
+    <w:semiHidden/>
+    <w:rsid w:val="00A12CB7"/>
+    <w:rPr>
+      <w:sz w:val="20"/>
+      <w:szCs w:val="20"/>
+    </w:rPr>
+  </w:style>
+  <w:style w:type="character" w:customStyle="1" w:styleId="CommentTextChar">
+    <w:name w:val="Comment Text Char"/>
+    <w:basedOn w:val="DefaultParagraphFont"/>
+    <w:link w:val="CommentText"/>
+    <w:uiPriority w:val="99"/>
+    <w:semiHidden/>
+    <w:rsid w:val="00663C47"/>
+    <w:rPr>
+      <w:sz w:val="20"/>
+      <w:szCs w:val="20"/>
+      <w:lang w:eastAsia="en-US"/>
+    </w:rPr>
+  </w:style>
+  <w:style w:type="paragraph" w:styleId="CommentSubject">
+    <w:name w:val="annotation subject"/>
+    <w:basedOn w:val="CommentText"/>
+    <w:next w:val="CommentText"/>
+    <w:link w:val="CommentSubjectChar"/>
+    <w:uiPriority w:val="99"/>
+    <w:semiHidden/>
+    <w:rsid w:val="00A12CB7"/>
+    <w:rPr>
+      <w:b/>
+      <w:bCs/>
+    </w:rPr>
+  </w:style>
+  <w:style w:type="character" w:customStyle="1" w:styleId="CommentSubjectChar">
+    <w:name w:val="Comment Subject Char"/>
+    <w:basedOn w:val="CommentTextChar"/>
+    <w:link w:val="CommentSubject"/>
+    <w:uiPriority w:val="99"/>
+    <w:semiHidden/>
+    <w:rsid w:val="00663C47"/>
+    <w:rPr>
+      <w:b/>
+      <w:bCs/>
+    </w:rPr>
+  </w:style>
+  <w:style w:type="paragraph" w:styleId="BalloonText">
+    <w:name w:val="Balloon Text"/>
+    <w:basedOn w:val="Normal"/>
+    <w:link w:val="BalloonTextChar"/>
+    <w:uiPriority w:val="99"/>
+    <w:semiHidden/>
+    <w:rsid w:val="00A12CB7"/>
+    <w:rPr>
+      <w:rFonts w:ascii="Tahoma" w:hAnsi="Tahoma" w:cs="Tahoma"/>
+      <w:sz w:val="16"/>
+      <w:szCs w:val="16"/>
+    </w:rPr>
+  </w:style>
+  <w:style w:type="character" w:customStyle="1" w:styleId="BalloonTextChar">
+    <w:name w:val="Balloon Text Char"/>
+    <w:basedOn w:val="DefaultParagraphFont"/>
+    <w:link w:val="BalloonText"/>
+    <w:uiPriority w:val="99"/>
+    <w:semiHidden/>
+    <w:rsid w:val="00663C47"/>
+    <w:rPr>
+      <w:rFonts w:ascii="Times New Roman" w:hAnsi="Times New Roman"/>
+      <w:sz w:val="0"/>
+      <w:szCs w:val="0"/>
+      <w:lang w:eastAsia="en-US"/>
+    </w:rPr>
   </w:style>
 </w:styles>
 </file>
 
 <file path=word/theme/theme1.xml><?xml version="1.0" encoding="utf-8"?>
-<a:theme xmlns:a="http://schemas.openxmlformats.org/drawingml/2006/main" name="Kontortema">
+<a:theme xmlns:a="http://schemas.openxmlformats.org/drawingml/2006/main" name="Office Theme">
   <a:themeElements>
-    <a:clrScheme name="Kontor">
+    <a:clrScheme name="Office">
       <a:dk1>
         <a:sysClr val="windowText" lastClr="000000"/>
       </a:dk1>
@@ -2211,7 +2014,7 @@
         <a:srgbClr val="800080"/>
       </a:folHlink>
     </a:clrScheme>
-    <a:fontScheme name="Kontor">
+    <a:fontScheme name="Office">
       <a:majorFont>
         <a:latin typeface="Cambria"/>
         <a:ea typeface=""/>
@@ -2281,7 +2084,7 @@
         <a:font script="Uigh" typeface="Microsoft Uighur"/>
       </a:minorFont>
     </a:fontScheme>
-    <a:fmtScheme name="Kontor">
+    <a:fmtScheme name="Office">
       <a:fillStyleLst>
         <a:solidFill>
           <a:schemeClr val="phClr"/>

</xml_diff>

<commit_message>
Changed according to LMU-recomendations
</commit_message>
<xml_diff>
--- a/Sub Systematic/Letter to E.docx
+++ b/Sub Systematic/Letter to E.docx
@@ -228,7 +228,7 @@
     </w:p>
     <w:p>
       <w:pPr>
-        <w:pStyle w:val="ListParagraph"/>
+        <w:pStyle w:val="Listeafsnit"/>
         <w:numPr>
           <w:ilvl w:val="0"/>
           <w:numId w:val="2"/>
@@ -248,7 +248,7 @@
     </w:p>
     <w:p>
       <w:pPr>
-        <w:pStyle w:val="ListParagraph"/>
+        <w:pStyle w:val="Listeafsnit"/>
         <w:numPr>
           <w:ilvl w:val="1"/>
           <w:numId w:val="2"/>
@@ -268,7 +268,7 @@
     </w:p>
     <w:p>
       <w:pPr>
-        <w:pStyle w:val="ListParagraph"/>
+        <w:pStyle w:val="Listeafsnit"/>
         <w:numPr>
           <w:ilvl w:val="1"/>
           <w:numId w:val="2"/>
@@ -288,7 +288,7 @@
     </w:p>
     <w:p>
       <w:pPr>
-        <w:pStyle w:val="ListParagraph"/>
+        <w:pStyle w:val="Listeafsnit"/>
         <w:numPr>
           <w:ilvl w:val="1"/>
           <w:numId w:val="2"/>
@@ -308,7 +308,7 @@
     </w:p>
     <w:p>
       <w:pPr>
-        <w:pStyle w:val="ListParagraph"/>
+        <w:pStyle w:val="Listeafsnit"/>
         <w:numPr>
           <w:ilvl w:val="0"/>
           <w:numId w:val="2"/>
@@ -339,7 +339,7 @@
     </w:p>
     <w:p>
       <w:pPr>
-        <w:pStyle w:val="ListParagraph"/>
+        <w:pStyle w:val="Listeafsnit"/>
         <w:numPr>
           <w:ilvl w:val="1"/>
           <w:numId w:val="2"/>
@@ -363,7 +363,7 @@
     </w:p>
     <w:p>
       <w:pPr>
-        <w:pStyle w:val="ListParagraph"/>
+        <w:pStyle w:val="Listeafsnit"/>
         <w:numPr>
           <w:ilvl w:val="1"/>
           <w:numId w:val="2"/>
@@ -387,7 +387,7 @@
     </w:p>
     <w:p>
       <w:pPr>
-        <w:pStyle w:val="ListParagraph"/>
+        <w:pStyle w:val="Listeafsnit"/>
         <w:numPr>
           <w:ilvl w:val="1"/>
           <w:numId w:val="2"/>
@@ -411,7 +411,7 @@
     </w:p>
     <w:p>
       <w:pPr>
-        <w:pStyle w:val="ListParagraph"/>
+        <w:pStyle w:val="Listeafsnit"/>
         <w:numPr>
           <w:ilvl w:val="1"/>
           <w:numId w:val="2"/>
@@ -435,7 +435,7 @@
     </w:p>
     <w:p>
       <w:pPr>
-        <w:pStyle w:val="ListParagraph"/>
+        <w:pStyle w:val="Listeafsnit"/>
         <w:numPr>
           <w:ilvl w:val="0"/>
           <w:numId w:val="2"/>
@@ -461,34 +461,12 @@
           <w:rFonts w:cs="TT183t00"/>
           <w:lang w:val="en-US"/>
         </w:rPr>
-        <w:t xml:space="preserve">TPOD-0003 It shall be possible to locate the </w:t>
-      </w:r>
-      <w:commentRangeStart w:id="0"/>
-      <w:r>
-        <w:rPr>
-          <w:rFonts w:cs="TT183t00"/>
-          <w:lang w:val="en-US"/>
-        </w:rPr>
-        <w:t>handheld device at any time</w:t>
-      </w:r>
-      <w:commentRangeEnd w:id="0"/>
-      <w:r>
-        <w:rPr>
-          <w:rStyle w:val="CommentReference"/>
-        </w:rPr>
-        <w:commentReference w:id="0"/>
-      </w:r>
-      <w:r>
-        <w:rPr>
-          <w:rFonts w:cs="TT183t00"/>
-          <w:lang w:val="en-US"/>
-        </w:rPr>
-        <w:t>?</w:t>
-      </w:r>
-    </w:p>
-    <w:p>
-      <w:pPr>
-        <w:pStyle w:val="ListParagraph"/>
+        <w:t>TPOD-0003 It shall be possible to locate the handheld device at any time?</w:t>
+      </w:r>
+    </w:p>
+    <w:p>
+      <w:pPr>
+        <w:pStyle w:val="Listeafsnit"/>
         <w:numPr>
           <w:ilvl w:val="1"/>
           <w:numId w:val="2"/>
@@ -507,14 +485,14 @@
           <w:rFonts w:cs="TT183t00"/>
           <w:lang w:val="en-US"/>
         </w:rPr>
-        <w:t>This is impossible if the COP is without power  or damaged?</w:t>
-      </w:r>
-    </w:p>
-    <w:p>
-      <w:pPr>
-        <w:pStyle w:val="ListParagraph"/>
-        <w:numPr>
-          <w:ilvl w:val="1"/>
+        <w:t>Is this requirement meant for</w:t>
+      </w:r>
+    </w:p>
+    <w:p>
+      <w:pPr>
+        <w:pStyle w:val="Listeafsnit"/>
+        <w:numPr>
+          <w:ilvl w:val="2"/>
           <w:numId w:val="2"/>
         </w:numPr>
         <w:autoSpaceDE w:val="0"/>
@@ -531,14 +509,14 @@
           <w:rFonts w:cs="TT183t00"/>
           <w:lang w:val="en-US"/>
         </w:rPr>
-        <w:t>We could specify a restricted time, within wich the COP would be traceable?</w:t>
-      </w:r>
-    </w:p>
-    <w:p>
-      <w:pPr>
-        <w:pStyle w:val="ListParagraph"/>
-        <w:numPr>
-          <w:ilvl w:val="1"/>
+        <w:t>Finding the COP “laying around” somewhere (triangulation)</w:t>
+      </w:r>
+    </w:p>
+    <w:p>
+      <w:pPr>
+        <w:pStyle w:val="Listeafsnit"/>
+        <w:numPr>
+          <w:ilvl w:val="2"/>
           <w:numId w:val="2"/>
         </w:numPr>
         <w:autoSpaceDE w:val="0"/>
@@ -555,12 +533,12 @@
           <w:rFonts w:cs="TT183t00"/>
           <w:lang w:val="en-US"/>
         </w:rPr>
-        <w:t>We would also have to specify something about how much effort is to be put into finding the thing?</w:t>
-      </w:r>
-    </w:p>
-    <w:p>
-      <w:pPr>
-        <w:pStyle w:val="ListParagraph"/>
+        <w:t>Or for the COP to “know” its own coordinates(as a part of navigation)</w:t>
+      </w:r>
+    </w:p>
+    <w:p>
+      <w:pPr>
+        <w:pStyle w:val="Listeafsnit"/>
         <w:numPr>
           <w:ilvl w:val="1"/>
           <w:numId w:val="2"/>
@@ -579,274 +557,14 @@
           <w:rFonts w:cs="TT183t00"/>
           <w:lang w:val="en-US"/>
         </w:rPr>
-        <w:t>Or even better how high the electrical field radiated from the COP is?</w:t>
-      </w:r>
-    </w:p>
-    <w:p>
-      <w:pPr>
-        <w:pStyle w:val="ListParagraph"/>
-        <w:numPr>
-          <w:ilvl w:val="0"/>
-          <w:numId w:val="2"/>
-        </w:numPr>
-        <w:rPr>
-          <w:rFonts w:cs="TT185t00"/>
-          <w:lang w:val="en-US"/>
-        </w:rPr>
-      </w:pPr>
-      <w:r>
-        <w:rPr>
-          <w:rFonts w:cs="TT185t00"/>
-          <w:lang w:val="en-US"/>
-        </w:rPr>
-        <w:t>According to TPOD-0004 The handheld device shall include features, which enables verbal communication with a mobile head quarter.</w:t>
-      </w:r>
-    </w:p>
-    <w:p>
-      <w:pPr>
-        <w:pStyle w:val="ListParagraph"/>
-        <w:numPr>
-          <w:ilvl w:val="1"/>
-          <w:numId w:val="2"/>
-        </w:numPr>
-        <w:rPr>
-          <w:rFonts w:cs="TT185t00"/>
-          <w:lang w:val="en-US"/>
-        </w:rPr>
-      </w:pPr>
-      <w:r>
-        <w:rPr>
-          <w:rFonts w:cs="TT185t00"/>
-          <w:lang w:val="en-US"/>
-        </w:rPr>
-        <w:t>Could this be through a headset. Maybe Bluetoth?</w:t>
-      </w:r>
-    </w:p>
-    <w:p>
-      <w:pPr>
-        <w:pStyle w:val="ListParagraph"/>
-        <w:numPr>
-          <w:ilvl w:val="1"/>
-          <w:numId w:val="2"/>
-        </w:numPr>
-        <w:rPr>
-          <w:rFonts w:cs="TT185t00"/>
-          <w:lang w:val="en-US"/>
-        </w:rPr>
-      </w:pPr>
-      <w:r>
-        <w:rPr>
-          <w:rFonts w:cs="TT185t00"/>
-          <w:lang w:val="en-US"/>
-        </w:rPr>
-        <w:t>If not what are the demands for the audio quality ?</w:t>
-      </w:r>
-    </w:p>
-    <w:p>
-      <w:pPr>
-        <w:pStyle w:val="ListParagraph"/>
-        <w:numPr>
-          <w:ilvl w:val="0"/>
-          <w:numId w:val="2"/>
-        </w:numPr>
-        <w:rPr>
-          <w:rFonts w:cs="TT185t00"/>
-          <w:lang w:val="en-US"/>
-        </w:rPr>
-      </w:pPr>
-      <w:r>
-        <w:rPr>
-          <w:rFonts w:cs="TT185t00"/>
-          <w:lang w:val="en-US"/>
-        </w:rPr>
-        <w:t>According to TPOD-0005 The handheld device must be able to deploy firmware over-the air (FOTA) technology.</w:t>
-      </w:r>
-    </w:p>
-    <w:p>
-      <w:pPr>
-        <w:pStyle w:val="ListParagraph"/>
-        <w:numPr>
-          <w:ilvl w:val="1"/>
-          <w:numId w:val="2"/>
-        </w:numPr>
-        <w:rPr>
-          <w:rFonts w:cs="TT185t00"/>
-          <w:lang w:val="en-US"/>
-        </w:rPr>
-      </w:pPr>
-      <w:r>
-        <w:rPr>
-          <w:rFonts w:cs="TT185t00"/>
-          <w:lang w:val="en-US"/>
-        </w:rPr>
-        <w:t>Is this a full firmware upgrade?</w:t>
-      </w:r>
-    </w:p>
-    <w:p>
-      <w:pPr>
-        <w:pStyle w:val="ListParagraph"/>
-        <w:numPr>
-          <w:ilvl w:val="1"/>
-          <w:numId w:val="2"/>
-        </w:numPr>
-        <w:rPr>
-          <w:rFonts w:cs="TT185t00"/>
-          <w:lang w:val="en-US"/>
-        </w:rPr>
-      </w:pPr>
-      <w:r>
-        <w:rPr>
-          <w:rFonts w:cs="TT185t00"/>
-          <w:lang w:val="en-US"/>
-        </w:rPr>
-        <w:t>What are the standards used ?</w:t>
-      </w:r>
-    </w:p>
-    <w:p>
-      <w:pPr>
-        <w:pStyle w:val="ListParagraph"/>
-        <w:numPr>
-          <w:ilvl w:val="0"/>
-          <w:numId w:val="2"/>
-        </w:numPr>
-        <w:rPr>
-          <w:rFonts w:cs="TT185t00"/>
-          <w:lang w:val="en-US"/>
-        </w:rPr>
-      </w:pPr>
-      <w:r>
-        <w:rPr>
-          <w:rFonts w:cs="TT185t00"/>
-          <w:lang w:val="en-US"/>
-        </w:rPr>
-        <w:t>According to TPOD-0009 The handheld device shall be fully functional after a drop of 1 meter on concrete floor. This includes both software and hardware features.</w:t>
-      </w:r>
-    </w:p>
-    <w:p>
-      <w:pPr>
-        <w:pStyle w:val="ListParagraph"/>
-        <w:numPr>
-          <w:ilvl w:val="1"/>
-          <w:numId w:val="2"/>
-        </w:numPr>
-        <w:rPr>
-          <w:rFonts w:cs="TT185t00"/>
-          <w:lang w:val="en-US"/>
-        </w:rPr>
-      </w:pPr>
-      <w:r>
-        <w:rPr>
-          <w:rFonts w:cs="TT185t00"/>
-          <w:lang w:val="en-US"/>
-        </w:rPr>
-        <w:t>We will assume that all Non-functional requirements also must be met after the fall?</w:t>
-      </w:r>
-    </w:p>
-    <w:p>
-      <w:pPr>
-        <w:pStyle w:val="ListParagraph"/>
-        <w:numPr>
-          <w:ilvl w:val="1"/>
-          <w:numId w:val="2"/>
-        </w:numPr>
-        <w:rPr>
-          <w:rFonts w:cs="TT185t00"/>
-          <w:lang w:val="en-US"/>
-        </w:rPr>
-      </w:pPr>
-      <w:r>
-        <w:rPr>
-          <w:rFonts w:cs="TT185t00"/>
-          <w:lang w:val="en-US"/>
-        </w:rPr>
-        <w:t>We will assume that the fall is not repeated?</w:t>
-      </w:r>
-    </w:p>
-    <w:p>
-      <w:pPr>
-        <w:pStyle w:val="ListParagraph"/>
-        <w:numPr>
-          <w:ilvl w:val="0"/>
-          <w:numId w:val="2"/>
-        </w:numPr>
-        <w:rPr>
-          <w:rFonts w:cs="TT185t00"/>
-          <w:lang w:val="en-US"/>
-        </w:rPr>
-      </w:pPr>
-      <w:r>
-        <w:rPr>
-          <w:rFonts w:cs="TT185t00"/>
-          <w:lang w:val="en-US"/>
-        </w:rPr>
-        <w:t>According to TPOD-0011 The battery in the handheld device shall be replaceable on sight and rechargeable by means of a 12V battery supply.</w:t>
-      </w:r>
-    </w:p>
-    <w:p>
-      <w:pPr>
-        <w:pStyle w:val="ListParagraph"/>
-        <w:numPr>
-          <w:ilvl w:val="1"/>
-          <w:numId w:val="2"/>
-        </w:numPr>
-        <w:rPr>
-          <w:rFonts w:cs="TT185t00"/>
-          <w:lang w:val="en-US"/>
-        </w:rPr>
-      </w:pPr>
-      <w:r>
-        <w:rPr>
-          <w:rFonts w:cs="TT185t00"/>
-          <w:lang w:val="en-US"/>
-        </w:rPr>
-        <w:t>The first requirement here is that the battery is replaceable?</w:t>
-      </w:r>
-    </w:p>
-    <w:p>
-      <w:pPr>
-        <w:pStyle w:val="ListParagraph"/>
-        <w:numPr>
-          <w:ilvl w:val="1"/>
-          <w:numId w:val="2"/>
-        </w:numPr>
-        <w:rPr>
-          <w:rFonts w:cs="TT185t00"/>
-          <w:lang w:val="en-US"/>
-        </w:rPr>
-      </w:pPr>
-      <w:r>
-        <w:rPr>
-          <w:rFonts w:cs="TT185t00"/>
-          <w:lang w:val="en-US"/>
-        </w:rPr>
-        <w:t>Are there any demands to how long into the future these batteries must be supplyable?</w:t>
-      </w:r>
-    </w:p>
-    <w:p>
-      <w:pPr>
-        <w:pStyle w:val="ListParagraph"/>
-        <w:numPr>
-          <w:ilvl w:val="1"/>
-          <w:numId w:val="2"/>
-        </w:numPr>
-        <w:rPr>
-          <w:rFonts w:cs="TT185t00"/>
-          <w:lang w:val="en-US"/>
-        </w:rPr>
-      </w:pPr>
-      <w:r>
-        <w:rPr>
-          <w:rFonts w:cs="TT185t00"/>
-          <w:lang w:val="en-US"/>
-        </w:rPr>
-        <w:t>The next requirement has to do with recharging. Are there any tolerances to the 12 volt, or shall we try come up with better specifications to meet car-battery-requirements?</w:t>
-      </w:r>
-    </w:p>
-    <w:p>
-      <w:pPr>
-        <w:pStyle w:val="ListParagraph"/>
-        <w:numPr>
-          <w:ilvl w:val="0"/>
+        <w:t>This is impossible if the COP is without power  or damaged?</w:t>
+      </w:r>
+    </w:p>
+    <w:p>
+      <w:pPr>
+        <w:pStyle w:val="Listeafsnit"/>
+        <w:numPr>
+          <w:ilvl w:val="1"/>
           <w:numId w:val="2"/>
         </w:numPr>
         <w:autoSpaceDE w:val="0"/>
@@ -863,12 +581,12 @@
           <w:rFonts w:cs="TT183t00"/>
           <w:lang w:val="en-US"/>
         </w:rPr>
-        <w:t>According to TPOD-0012 It shall be possible to interface all functionality of the handheld device by using your hands only and hands with gloves.</w:t>
-      </w:r>
-    </w:p>
-    <w:p>
-      <w:pPr>
-        <w:pStyle w:val="ListParagraph"/>
+        <w:t>Do you mean that the COP must</w:t>
+      </w:r>
+    </w:p>
+    <w:p>
+      <w:pPr>
+        <w:pStyle w:val="Listeafsnit"/>
         <w:numPr>
           <w:ilvl w:val="1"/>
           <w:numId w:val="2"/>
@@ -882,25 +600,17 @@
           <w:lang w:val="en-US"/>
         </w:rPr>
       </w:pPr>
-      <w:commentRangeStart w:id="1"/>
-      <w:r>
-        <w:rPr>
-          <w:rFonts w:cs="TT183t00"/>
-          <w:lang w:val="en-US"/>
-        </w:rPr>
-        <w:t>You must face a degrading user friendliness when using gloves?</w:t>
-      </w:r>
-      <w:commentRangeEnd w:id="1"/>
-      <w:r>
-        <w:rPr>
-          <w:rStyle w:val="CommentReference"/>
-        </w:rPr>
-        <w:commentReference w:id="1"/>
-      </w:r>
-    </w:p>
-    <w:p>
-      <w:pPr>
-        <w:pStyle w:val="ListParagraph"/>
+      <w:r>
+        <w:rPr>
+          <w:rFonts w:cs="TT183t00"/>
+          <w:lang w:val="en-US"/>
+        </w:rPr>
+        <w:t>We could specify a restricted time, within wich the COP would be traceable?</w:t>
+      </w:r>
+    </w:p>
+    <w:p>
+      <w:pPr>
+        <w:pStyle w:val="Listeafsnit"/>
         <w:numPr>
           <w:ilvl w:val="1"/>
           <w:numId w:val="2"/>
@@ -919,12 +629,397 @@
           <w:rFonts w:cs="TT183t00"/>
           <w:lang w:val="en-US"/>
         </w:rPr>
+        <w:t>We would also have to specify something about how much effort is to be put into finding the thing?</w:t>
+      </w:r>
+    </w:p>
+    <w:p>
+      <w:pPr>
+        <w:pStyle w:val="Listeafsnit"/>
+        <w:numPr>
+          <w:ilvl w:val="1"/>
+          <w:numId w:val="2"/>
+        </w:numPr>
+        <w:autoSpaceDE w:val="0"/>
+        <w:autoSpaceDN w:val="0"/>
+        <w:adjustRightInd w:val="0"/>
+        <w:spacing w:after="0" w:line="240" w:lineRule="auto"/>
+        <w:rPr>
+          <w:rFonts w:cs="TT183t00"/>
+          <w:lang w:val="en-US"/>
+        </w:rPr>
+      </w:pPr>
+      <w:r>
+        <w:rPr>
+          <w:rFonts w:cs="TT183t00"/>
+          <w:lang w:val="en-US"/>
+        </w:rPr>
+        <w:t>Or even better how high the electrical field radiated from the COP is?</w:t>
+      </w:r>
+    </w:p>
+    <w:p>
+      <w:pPr>
+        <w:pStyle w:val="Listeafsnit"/>
+        <w:numPr>
+          <w:ilvl w:val="0"/>
+          <w:numId w:val="2"/>
+        </w:numPr>
+        <w:rPr>
+          <w:rFonts w:cs="TT185t00"/>
+          <w:lang w:val="en-US"/>
+        </w:rPr>
+      </w:pPr>
+      <w:r>
+        <w:rPr>
+          <w:rFonts w:cs="TT185t00"/>
+          <w:lang w:val="en-US"/>
+        </w:rPr>
+        <w:t>According to TPOD-0004 The handheld device shall include features, which enables verbal communication with a mobile head quarter.</w:t>
+      </w:r>
+    </w:p>
+    <w:p>
+      <w:pPr>
+        <w:pStyle w:val="Listeafsnit"/>
+        <w:numPr>
+          <w:ilvl w:val="1"/>
+          <w:numId w:val="2"/>
+        </w:numPr>
+        <w:rPr>
+          <w:rFonts w:cs="TT185t00"/>
+          <w:lang w:val="en-US"/>
+        </w:rPr>
+      </w:pPr>
+      <w:r>
+        <w:rPr>
+          <w:rFonts w:cs="TT185t00"/>
+          <w:lang w:val="en-US"/>
+        </w:rPr>
+        <w:t>Could this be through a headset. Maybe Bluetoth?</w:t>
+      </w:r>
+    </w:p>
+    <w:p>
+      <w:pPr>
+        <w:pStyle w:val="Listeafsnit"/>
+        <w:numPr>
+          <w:ilvl w:val="1"/>
+          <w:numId w:val="2"/>
+        </w:numPr>
+        <w:rPr>
+          <w:rFonts w:cs="TT185t00"/>
+          <w:lang w:val="en-US"/>
+        </w:rPr>
+      </w:pPr>
+      <w:r>
+        <w:rPr>
+          <w:rFonts w:cs="TT185t00"/>
+          <w:lang w:val="en-US"/>
+        </w:rPr>
+        <w:t>If not what are the demands for the audio quality ?</w:t>
+      </w:r>
+    </w:p>
+    <w:p>
+      <w:pPr>
+        <w:pStyle w:val="Listeafsnit"/>
+        <w:numPr>
+          <w:ilvl w:val="0"/>
+          <w:numId w:val="2"/>
+        </w:numPr>
+        <w:rPr>
+          <w:rFonts w:cs="TT185t00"/>
+          <w:lang w:val="en-US"/>
+        </w:rPr>
+      </w:pPr>
+      <w:r>
+        <w:rPr>
+          <w:rFonts w:cs="TT185t00"/>
+          <w:lang w:val="en-US"/>
+        </w:rPr>
+        <w:lastRenderedPageBreak/>
+        <w:t>According to TPOD-0005 The handheld device must be able to deploy firmware over-the air (FOTA) technology.</w:t>
+      </w:r>
+    </w:p>
+    <w:p>
+      <w:pPr>
+        <w:pStyle w:val="Listeafsnit"/>
+        <w:numPr>
+          <w:ilvl w:val="1"/>
+          <w:numId w:val="2"/>
+        </w:numPr>
+        <w:rPr>
+          <w:rFonts w:cs="TT185t00"/>
+          <w:lang w:val="en-US"/>
+        </w:rPr>
+      </w:pPr>
+      <w:r>
+        <w:rPr>
+          <w:rFonts w:cs="TT185t00"/>
+          <w:lang w:val="en-US"/>
+        </w:rPr>
+        <w:t>Is this a full firmware upgrade?</w:t>
+      </w:r>
+    </w:p>
+    <w:p>
+      <w:pPr>
+        <w:pStyle w:val="Listeafsnit"/>
+        <w:numPr>
+          <w:ilvl w:val="1"/>
+          <w:numId w:val="2"/>
+        </w:numPr>
+        <w:rPr>
+          <w:rFonts w:cs="TT185t00"/>
+          <w:lang w:val="en-US"/>
+        </w:rPr>
+      </w:pPr>
+      <w:r>
+        <w:rPr>
+          <w:rFonts w:cs="TT185t00"/>
+          <w:lang w:val="en-US"/>
+        </w:rPr>
+        <w:t>What are the standards used ?</w:t>
+      </w:r>
+    </w:p>
+    <w:p>
+      <w:pPr>
+        <w:pStyle w:val="Listeafsnit"/>
+        <w:numPr>
+          <w:ilvl w:val="0"/>
+          <w:numId w:val="2"/>
+        </w:numPr>
+        <w:rPr>
+          <w:rFonts w:cs="TT185t00"/>
+          <w:lang w:val="en-US"/>
+        </w:rPr>
+      </w:pPr>
+      <w:r>
+        <w:rPr>
+          <w:rFonts w:cs="TT185t00"/>
+          <w:lang w:val="en-US"/>
+        </w:rPr>
+        <w:t>According to TPOD-0009 The handheld device shall be fully functional after a drop of 1 meter on concrete floor. This includes both software and hardware features.</w:t>
+      </w:r>
+    </w:p>
+    <w:p>
+      <w:pPr>
+        <w:pStyle w:val="Listeafsnit"/>
+        <w:numPr>
+          <w:ilvl w:val="1"/>
+          <w:numId w:val="2"/>
+        </w:numPr>
+        <w:rPr>
+          <w:rFonts w:cs="TT185t00"/>
+          <w:lang w:val="en-US"/>
+        </w:rPr>
+      </w:pPr>
+      <w:r>
+        <w:rPr>
+          <w:rFonts w:cs="TT185t00"/>
+          <w:lang w:val="en-US"/>
+        </w:rPr>
+        <w:t>We will assume that all Non-functional requirements also must be met after the fall?</w:t>
+      </w:r>
+    </w:p>
+    <w:p>
+      <w:pPr>
+        <w:pStyle w:val="Listeafsnit"/>
+        <w:numPr>
+          <w:ilvl w:val="1"/>
+          <w:numId w:val="2"/>
+        </w:numPr>
+        <w:rPr>
+          <w:rFonts w:cs="TT185t00"/>
+          <w:lang w:val="en-US"/>
+        </w:rPr>
+      </w:pPr>
+      <w:r>
+        <w:rPr>
+          <w:rFonts w:cs="TT185t00"/>
+          <w:lang w:val="en-US"/>
+        </w:rPr>
+        <w:t>We will assume that the fall is not repeated?</w:t>
+      </w:r>
+    </w:p>
+    <w:p>
+      <w:pPr>
+        <w:pStyle w:val="Listeafsnit"/>
+        <w:numPr>
+          <w:ilvl w:val="0"/>
+          <w:numId w:val="2"/>
+        </w:numPr>
+        <w:rPr>
+          <w:rFonts w:cs="TT185t00"/>
+          <w:lang w:val="en-US"/>
+        </w:rPr>
+      </w:pPr>
+      <w:r>
+        <w:rPr>
+          <w:rFonts w:cs="TT185t00"/>
+          <w:lang w:val="en-US"/>
+        </w:rPr>
+        <w:t>According to TPOD-0011 The battery in the handheld device shall be replaceable on sight and rechargeable by means of a 12V battery supply.</w:t>
+      </w:r>
+    </w:p>
+    <w:p>
+      <w:pPr>
+        <w:pStyle w:val="Listeafsnit"/>
+        <w:numPr>
+          <w:ilvl w:val="1"/>
+          <w:numId w:val="2"/>
+        </w:numPr>
+        <w:rPr>
+          <w:rFonts w:cs="TT185t00"/>
+          <w:lang w:val="en-US"/>
+        </w:rPr>
+      </w:pPr>
+      <w:r>
+        <w:rPr>
+          <w:rFonts w:cs="TT185t00"/>
+          <w:lang w:val="en-US"/>
+        </w:rPr>
+        <w:t>The first requirement here is that the battery is replaceable?</w:t>
+      </w:r>
+    </w:p>
+    <w:p>
+      <w:pPr>
+        <w:pStyle w:val="Listeafsnit"/>
+        <w:numPr>
+          <w:ilvl w:val="1"/>
+          <w:numId w:val="2"/>
+        </w:numPr>
+        <w:rPr>
+          <w:rFonts w:cs="TT185t00"/>
+          <w:lang w:val="en-US"/>
+        </w:rPr>
+      </w:pPr>
+      <w:r>
+        <w:rPr>
+          <w:rFonts w:cs="TT185t00"/>
+          <w:lang w:val="en-US"/>
+        </w:rPr>
+        <w:t>Are there any demands to how long into the future these batteries must be supplyable?</w:t>
+      </w:r>
+    </w:p>
+    <w:p>
+      <w:pPr>
+        <w:pStyle w:val="Listeafsnit"/>
+        <w:numPr>
+          <w:ilvl w:val="1"/>
+          <w:numId w:val="2"/>
+        </w:numPr>
+        <w:rPr>
+          <w:rFonts w:cs="TT185t00"/>
+          <w:lang w:val="en-US"/>
+        </w:rPr>
+      </w:pPr>
+      <w:r>
+        <w:rPr>
+          <w:rFonts w:cs="TT185t00"/>
+          <w:lang w:val="en-US"/>
+        </w:rPr>
+        <w:t>The next requirement has to do with recharging. Are there any tolerances to the 12 volt, or shall we try come up with better specifications to meet car-battery-requirements?</w:t>
+      </w:r>
+    </w:p>
+    <w:p>
+      <w:pPr>
+        <w:pStyle w:val="Listeafsnit"/>
+        <w:numPr>
+          <w:ilvl w:val="0"/>
+          <w:numId w:val="2"/>
+        </w:numPr>
+        <w:autoSpaceDE w:val="0"/>
+        <w:autoSpaceDN w:val="0"/>
+        <w:adjustRightInd w:val="0"/>
+        <w:spacing w:after="0" w:line="240" w:lineRule="auto"/>
+        <w:rPr>
+          <w:rFonts w:cs="TT183t00"/>
+          <w:lang w:val="en-US"/>
+        </w:rPr>
+      </w:pPr>
+      <w:r>
+        <w:rPr>
+          <w:rFonts w:cs="TT183t00"/>
+          <w:lang w:val="en-US"/>
+        </w:rPr>
+        <w:t>According to TPOD-0012 It shall be possible to interface all functionality of the handheld device by using your hands only and hands with gloves.</w:t>
+      </w:r>
+    </w:p>
+    <w:p>
+      <w:pPr>
+        <w:pStyle w:val="Listeafsnit"/>
+        <w:numPr>
+          <w:ilvl w:val="1"/>
+          <w:numId w:val="2"/>
+        </w:numPr>
+        <w:autoSpaceDE w:val="0"/>
+        <w:autoSpaceDN w:val="0"/>
+        <w:adjustRightInd w:val="0"/>
+        <w:spacing w:after="0" w:line="240" w:lineRule="auto"/>
+        <w:rPr>
+          <w:rFonts w:cs="TT183t00"/>
+          <w:lang w:val="en-US"/>
+        </w:rPr>
+      </w:pPr>
+      <w:r>
+        <w:rPr>
+          <w:rFonts w:cs="TT183t00"/>
+          <w:lang w:val="en-US"/>
+        </w:rPr>
+        <w:t xml:space="preserve">You must face </w:t>
+      </w:r>
+      <w:r>
+        <w:rPr>
+          <w:rFonts w:cs="TT183t00"/>
+          <w:lang w:val="en-US"/>
+        </w:rPr>
+        <w:t>degrading</w:t>
+      </w:r>
+      <w:r>
+        <w:rPr>
+          <w:rFonts w:cs="TT183t00"/>
+          <w:lang w:val="en-US"/>
+        </w:rPr>
+        <w:t xml:space="preserve"> user friendliness when using gloves</w:t>
+      </w:r>
+      <w:r>
+        <w:rPr>
+          <w:rFonts w:cs="TT183t00"/>
+          <w:lang w:val="en-US"/>
+        </w:rPr>
+        <w:t>. Is this all right</w:t>
+      </w:r>
+      <w:r>
+        <w:rPr>
+          <w:rFonts w:cs="TT183t00"/>
+          <w:lang w:val="en-US"/>
+        </w:rPr>
+        <w:t>?</w:t>
+      </w:r>
+    </w:p>
+    <w:p>
+      <w:pPr>
+        <w:pStyle w:val="Listeafsnit"/>
+        <w:numPr>
+          <w:ilvl w:val="1"/>
+          <w:numId w:val="2"/>
+        </w:numPr>
+        <w:autoSpaceDE w:val="0"/>
+        <w:autoSpaceDN w:val="0"/>
+        <w:adjustRightInd w:val="0"/>
+        <w:spacing w:after="0" w:line="240" w:lineRule="auto"/>
+        <w:rPr>
+          <w:rFonts w:cs="TT183t00"/>
+          <w:lang w:val="en-US"/>
+        </w:rPr>
+      </w:pPr>
+      <w:r>
+        <w:rPr>
+          <w:rFonts w:cs="TT183t00"/>
+          <w:lang w:val="en-US"/>
+        </w:rPr>
         <w:t>This Requirement also has to do with the GUI of the software (see 2.b)?</w:t>
       </w:r>
     </w:p>
     <w:p>
       <w:pPr>
-        <w:pStyle w:val="ListParagraph"/>
+        <w:pStyle w:val="Listeafsnit"/>
         <w:numPr>
           <w:ilvl w:val="0"/>
           <w:numId w:val="2"/>
@@ -944,27 +1039,41 @@
     </w:p>
     <w:p>
       <w:pPr>
-        <w:pStyle w:val="ListParagraph"/>
-        <w:numPr>
-          <w:ilvl w:val="1"/>
-          <w:numId w:val="2"/>
-        </w:numPr>
-        <w:rPr>
-          <w:rFonts w:cs="TT185t00"/>
-          <w:lang w:val="en-US"/>
-        </w:rPr>
-      </w:pPr>
-      <w:r>
-        <w:rPr>
-          <w:rFonts w:cs="TT185t00"/>
-          <w:lang w:val="en-US"/>
-        </w:rPr>
-        <w:t xml:space="preserve">This requirement is impractical as some operations use more power than others, e.g. FOTA or other wireless communication may take more than ten times  the normal power consumption. A better requirement would be 12 hour normal operations, and then specify what “normal” is </w:t>
-      </w:r>
-    </w:p>
-    <w:p>
-      <w:pPr>
-        <w:pStyle w:val="ListParagraph"/>
+        <w:pStyle w:val="Listeafsnit"/>
+        <w:numPr>
+          <w:ilvl w:val="1"/>
+          <w:numId w:val="2"/>
+        </w:numPr>
+        <w:rPr>
+          <w:rFonts w:cs="TT185t00"/>
+          <w:lang w:val="en-US"/>
+        </w:rPr>
+      </w:pPr>
+      <w:r>
+        <w:rPr>
+          <w:rFonts w:cs="TT185t00"/>
+          <w:lang w:val="en-US"/>
+        </w:rPr>
+        <w:t xml:space="preserve">This requirement is impractical as some operations use more power than others, e.g. FOTA or other wireless communication may take more than ten </w:t>
+      </w:r>
+      <w:r>
+        <w:rPr>
+          <w:rFonts w:cs="TT185t00"/>
+          <w:lang w:val="en-US"/>
+        </w:rPr>
+        <w:t>times the</w:t>
+      </w:r>
+      <w:r>
+        <w:rPr>
+          <w:rFonts w:cs="TT185t00"/>
+          <w:lang w:val="en-US"/>
+        </w:rPr>
+        <w:t xml:space="preserve"> normal power consumption. A better requirement would be 12 hour normal operations, and then specify what “normal” is </w:t>
+      </w:r>
+    </w:p>
+    <w:p>
+      <w:pPr>
+        <w:pStyle w:val="Listeafsnit"/>
         <w:numPr>
           <w:ilvl w:val="0"/>
           <w:numId w:val="2"/>
@@ -984,7 +1093,7 @@
     </w:p>
     <w:p>
       <w:pPr>
-        <w:pStyle w:val="ListParagraph"/>
+        <w:pStyle w:val="Listeafsnit"/>
         <w:numPr>
           <w:ilvl w:val="1"/>
           <w:numId w:val="2"/>
@@ -1004,7 +1113,7 @@
     </w:p>
     <w:p>
       <w:pPr>
-        <w:pStyle w:val="ListParagraph"/>
+        <w:pStyle w:val="Listeafsnit"/>
         <w:numPr>
           <w:ilvl w:val="1"/>
           <w:numId w:val="2"/>
@@ -1024,7 +1133,7 @@
     </w:p>
     <w:p>
       <w:pPr>
-        <w:pStyle w:val="ListParagraph"/>
+        <w:pStyle w:val="Listeafsnit"/>
         <w:numPr>
           <w:ilvl w:val="0"/>
           <w:numId w:val="2"/>
@@ -1044,7 +1153,7 @@
     </w:p>
     <w:p>
       <w:pPr>
-        <w:pStyle w:val="ListParagraph"/>
+        <w:pStyle w:val="Listeafsnit"/>
         <w:numPr>
           <w:ilvl w:val="1"/>
           <w:numId w:val="2"/>
@@ -1064,7 +1173,7 @@
     </w:p>
     <w:p>
       <w:pPr>
-        <w:pStyle w:val="ListParagraph"/>
+        <w:pStyle w:val="Listeafsnit"/>
         <w:numPr>
           <w:ilvl w:val="1"/>
           <w:numId w:val="2"/>
@@ -1084,7 +1193,7 @@
     </w:p>
     <w:p>
       <w:pPr>
-        <w:pStyle w:val="ListParagraph"/>
+        <w:pStyle w:val="Listeafsnit"/>
         <w:numPr>
           <w:ilvl w:val="1"/>
           <w:numId w:val="2"/>
@@ -1104,7 +1213,7 @@
     </w:p>
     <w:p>
       <w:pPr>
-        <w:pStyle w:val="ListParagraph"/>
+        <w:pStyle w:val="Listeafsnit"/>
         <w:autoSpaceDE w:val="0"/>
         <w:autoSpaceDN w:val="0"/>
         <w:adjustRightInd w:val="0"/>
@@ -1161,6 +1270,7 @@
           <w:b/>
           <w:lang w:val="en-GB"/>
         </w:rPr>
+        <w:lastRenderedPageBreak/>
         <w:t>Lars Munch</w:t>
       </w:r>
     </w:p>
@@ -1204,12 +1314,12 @@
     </w:p>
     <w:p/>
     <w:sectPr>
-      <w:headerReference w:type="even" r:id="rId8"/>
-      <w:headerReference w:type="default" r:id="rId9"/>
-      <w:footerReference w:type="even" r:id="rId10"/>
-      <w:footerReference w:type="default" r:id="rId11"/>
-      <w:headerReference w:type="first" r:id="rId12"/>
-      <w:footerReference w:type="first" r:id="rId13"/>
+      <w:headerReference w:type="even" r:id="rId7"/>
+      <w:headerReference w:type="default" r:id="rId8"/>
+      <w:footerReference w:type="even" r:id="rId9"/>
+      <w:footerReference w:type="default" r:id="rId10"/>
+      <w:headerReference w:type="first" r:id="rId11"/>
+      <w:footerReference w:type="first" r:id="rId12"/>
       <w:pgSz w:w="11906" w:h="16838"/>
       <w:pgMar w:top="1701" w:right="1134" w:bottom="1701" w:left="1134" w:header="708" w:footer="708" w:gutter="0"/>
       <w:cols w:space="708"/>
@@ -1219,52 +1329,6 @@
 </w:document>
 </file>
 
-<file path=word/comments.xml><?xml version="1.0" encoding="utf-8"?>
-<w:comments xmlns:ve="http://schemas.openxmlformats.org/markup-compatibility/2006" xmlns:o="urn:schemas-microsoft-com:office:office" xmlns:r="http://schemas.openxmlformats.org/officeDocument/2006/relationships" xmlns:m="http://schemas.openxmlformats.org/officeDocument/2006/math" xmlns:v="urn:schemas-microsoft-com:vml" xmlns:wp="http://schemas.openxmlformats.org/drawingml/2006/wordprocessingDrawing" xmlns:w10="urn:schemas-microsoft-com:office:word" xmlns:w="http://schemas.openxmlformats.org/wordprocessingml/2006/main" xmlns:wne="http://schemas.microsoft.com/office/word/2006/wordml">
-  <w:comment w:id="0" w:author="Lars Munch" w:date="2010-10-03T13:14:00Z" w:initials="LMU">
-    <w:p>
-      <w:pPr>
-        <w:pStyle w:val="CommentText"/>
-      </w:pPr>
-      <w:r>
-        <w:rPr>
-          <w:rStyle w:val="CommentReference"/>
-        </w:rPr>
-        <w:annotationRef/>
-      </w:r>
-      <w:r>
-        <w:rPr>
-          <w:lang w:val="en-GB"/>
-        </w:rPr>
-        <w:t xml:space="preserve">At any time , inside buildings – if </w:t>
-      </w:r>
-      <w:r>
-        <w:rPr>
-          <w:lang w:val="en-GB"/>
-        </w:rPr>
-        <w:t>so then extra cost for additional systems like precise gyro/accelerometer have to be used.</w:t>
-      </w:r>
-    </w:p>
-  </w:comment>
-  <w:comment w:id="1" w:author="Lars Munch" w:date="2010-10-03T16:22:00Z" w:initials="LMU">
-    <w:p>
-      <w:pPr>
-        <w:pStyle w:val="CommentText"/>
-      </w:pPr>
-      <w:r>
-        <w:rPr>
-          <w:rStyle w:val="CommentReference"/>
-        </w:rPr>
-        <w:annotationRef/>
-      </w:r>
-      <w:r>
-        <w:t>Mener du her at brugeren/køberne må forvente dette dårligere brugervenlighed og så spørgsmålstegnet til sidst spørger om det er OK – som jeg læser det lige her så, siger du først at de må forvente og så bliver jeg forvirret af spørgsmåltegnet.</w:t>
-      </w:r>
-    </w:p>
-  </w:comment>
-</w:comments>
-</file>
-
 <file path=word/endnotes.xml><?xml version="1.0" encoding="utf-8"?>
 <w:endnotes xmlns:ve="http://schemas.openxmlformats.org/markup-compatibility/2006" xmlns:o="urn:schemas-microsoft-com:office:office" xmlns:r="http://schemas.openxmlformats.org/officeDocument/2006/relationships" xmlns:m="http://schemas.openxmlformats.org/officeDocument/2006/math" xmlns:v="urn:schemas-microsoft-com:vml" xmlns:wp="http://schemas.openxmlformats.org/drawingml/2006/wordprocessingDrawing" xmlns:w10="urn:schemas-microsoft-com:office:word" xmlns:w="http://schemas.openxmlformats.org/wordprocessingml/2006/main" xmlns:wne="http://schemas.microsoft.com/office/word/2006/wordml">
   <w:endnote w:type="separator" w:id="-1">
@@ -1294,7 +1358,7 @@
 <w:ftr xmlns:ve="http://schemas.openxmlformats.org/markup-compatibility/2006" xmlns:o="urn:schemas-microsoft-com:office:office" xmlns:r="http://schemas.openxmlformats.org/officeDocument/2006/relationships" xmlns:m="http://schemas.openxmlformats.org/officeDocument/2006/math" xmlns:v="urn:schemas-microsoft-com:vml" xmlns:wp="http://schemas.openxmlformats.org/drawingml/2006/wordprocessingDrawing" xmlns:w10="urn:schemas-microsoft-com:office:word" xmlns:w="http://schemas.openxmlformats.org/wordprocessingml/2006/main" xmlns:wne="http://schemas.microsoft.com/office/word/2006/wordml">
   <w:p>
     <w:pPr>
-      <w:pStyle w:val="Footer"/>
+      <w:pStyle w:val="Sidefod"/>
     </w:pPr>
   </w:p>
 </w:ftr>
@@ -1304,7 +1368,7 @@
 <w:ftr xmlns:ve="http://schemas.openxmlformats.org/markup-compatibility/2006" xmlns:o="urn:schemas-microsoft-com:office:office" xmlns:r="http://schemas.openxmlformats.org/officeDocument/2006/relationships" xmlns:m="http://schemas.openxmlformats.org/officeDocument/2006/math" xmlns:v="urn:schemas-microsoft-com:vml" xmlns:wp="http://schemas.openxmlformats.org/drawingml/2006/wordprocessingDrawing" xmlns:w10="urn:schemas-microsoft-com:office:word" xmlns:w="http://schemas.openxmlformats.org/wordprocessingml/2006/main" xmlns:wne="http://schemas.microsoft.com/office/word/2006/wordml">
   <w:p>
     <w:pPr>
-      <w:pStyle w:val="Footer"/>
+      <w:pStyle w:val="Sidefod"/>
       <w:jc w:val="right"/>
     </w:pPr>
     <w:fldSimple w:instr=" PAGE   \* MERGEFORMAT ">
@@ -1312,13 +1376,13 @@
         <w:rPr>
           <w:noProof/>
         </w:rPr>
-        <w:t>2</w:t>
+        <w:t>1</w:t>
       </w:r>
     </w:fldSimple>
   </w:p>
   <w:p>
     <w:pPr>
-      <w:pStyle w:val="Footer"/>
+      <w:pStyle w:val="Sidefod"/>
     </w:pPr>
   </w:p>
 </w:ftr>
@@ -1328,7 +1392,7 @@
 <w:ftr xmlns:ve="http://schemas.openxmlformats.org/markup-compatibility/2006" xmlns:o="urn:schemas-microsoft-com:office:office" xmlns:r="http://schemas.openxmlformats.org/officeDocument/2006/relationships" xmlns:m="http://schemas.openxmlformats.org/officeDocument/2006/math" xmlns:v="urn:schemas-microsoft-com:vml" xmlns:wp="http://schemas.openxmlformats.org/drawingml/2006/wordprocessingDrawing" xmlns:w10="urn:schemas-microsoft-com:office:word" xmlns:w="http://schemas.openxmlformats.org/wordprocessingml/2006/main" xmlns:wne="http://schemas.microsoft.com/office/word/2006/wordml">
   <w:p>
     <w:pPr>
-      <w:pStyle w:val="Footer"/>
+      <w:pStyle w:val="Sidefod"/>
     </w:pPr>
   </w:p>
 </w:ftr>
@@ -1363,7 +1427,7 @@
 <w:hdr xmlns:ve="http://schemas.openxmlformats.org/markup-compatibility/2006" xmlns:o="urn:schemas-microsoft-com:office:office" xmlns:r="http://schemas.openxmlformats.org/officeDocument/2006/relationships" xmlns:m="http://schemas.openxmlformats.org/officeDocument/2006/math" xmlns:v="urn:schemas-microsoft-com:vml" xmlns:wp="http://schemas.openxmlformats.org/drawingml/2006/wordprocessingDrawing" xmlns:w10="urn:schemas-microsoft-com:office:word" xmlns:w="http://schemas.openxmlformats.org/wordprocessingml/2006/main" xmlns:wne="http://schemas.microsoft.com/office/word/2006/wordml">
   <w:p>
     <w:pPr>
-      <w:pStyle w:val="Header"/>
+      <w:pStyle w:val="Sidehoved"/>
     </w:pPr>
   </w:p>
 </w:hdr>
@@ -1373,7 +1437,7 @@
 <w:hdr xmlns:ve="http://schemas.openxmlformats.org/markup-compatibility/2006" xmlns:o="urn:schemas-microsoft-com:office:office" xmlns:r="http://schemas.openxmlformats.org/officeDocument/2006/relationships" xmlns:m="http://schemas.openxmlformats.org/officeDocument/2006/math" xmlns:v="urn:schemas-microsoft-com:vml" xmlns:wp="http://schemas.openxmlformats.org/drawingml/2006/wordprocessingDrawing" xmlns:w10="urn:schemas-microsoft-com:office:word" xmlns:w="http://schemas.openxmlformats.org/wordprocessingml/2006/main" xmlns:wne="http://schemas.microsoft.com/office/word/2006/wordml">
   <w:p>
     <w:pPr>
-      <w:pStyle w:val="Header"/>
+      <w:pStyle w:val="Sidehoved"/>
     </w:pPr>
   </w:p>
 </w:hdr>
@@ -1383,7 +1447,7 @@
 <w:hdr xmlns:ve="http://schemas.openxmlformats.org/markup-compatibility/2006" xmlns:o="urn:schemas-microsoft-com:office:office" xmlns:r="http://schemas.openxmlformats.org/officeDocument/2006/relationships" xmlns:m="http://schemas.openxmlformats.org/officeDocument/2006/math" xmlns:v="urn:schemas-microsoft-com:vml" xmlns:wp="http://schemas.openxmlformats.org/drawingml/2006/wordprocessingDrawing" xmlns:w10="urn:schemas-microsoft-com:office:word" xmlns:w="http://schemas.openxmlformats.org/wordprocessingml/2006/main" xmlns:wne="http://schemas.microsoft.com/office/word/2006/wordml">
   <w:p>
     <w:pPr>
-      <w:pStyle w:val="Header"/>
+      <w:pStyle w:val="Sidehoved"/>
     </w:pPr>
   </w:p>
 </w:hdr>
@@ -1419,7 +1483,7 @@
         <w:rFonts w:cs="Times New Roman"/>
       </w:rPr>
     </w:lvl>
-    <w:lvl w:ilvl="2" w:tplc="0406001B" w:tentative="1">
+    <w:lvl w:ilvl="2" w:tplc="0406001B">
       <w:start w:val="1"/>
       <w:numFmt w:val="lowerRoman"/>
       <w:lvlText w:val="%3."/>
@@ -1632,9 +1696,7 @@
     <w:rPrDefault>
       <w:rPr>
         <w:rFonts w:ascii="Calibri" w:eastAsia="Calibri" w:hAnsi="Calibri" w:cs="Times New Roman"/>
-        <w:sz w:val="22"/>
-        <w:szCs w:val="22"/>
-        <w:lang w:val="da-DK" w:eastAsia="zh-CN" w:bidi="ar-SA"/>
+        <w:lang w:val="da-DK" w:eastAsia="da-DK" w:bidi="ar-SA"/>
       </w:rPr>
     </w:rPrDefault>
     <w:pPrDefault/>
@@ -1786,15 +1848,18 @@
       <w:spacing w:after="200" w:line="276" w:lineRule="auto"/>
     </w:pPr>
     <w:rPr>
+      <w:sz w:val="22"/>
+      <w:szCs w:val="22"/>
       <w:lang w:eastAsia="en-US"/>
     </w:rPr>
   </w:style>
-  <w:style w:type="character" w:default="1" w:styleId="DefaultParagraphFont">
+  <w:style w:type="character" w:default="1" w:styleId="Standardskrifttypeiafsnit">
     <w:name w:val="Default Paragraph Font"/>
-    <w:uiPriority w:val="99"/>
+    <w:uiPriority w:val="1"/>
     <w:semiHidden/>
+    <w:unhideWhenUsed/>
   </w:style>
-  <w:style w:type="table" w:default="1" w:styleId="TableNormal">
+  <w:style w:type="table" w:default="1" w:styleId="Tabel-Normal">
     <w:name w:val="Normal Table"/>
     <w:uiPriority w:val="99"/>
     <w:semiHidden/>
@@ -1810,13 +1875,13 @@
       </w:tblCellMar>
     </w:tblPr>
   </w:style>
-  <w:style w:type="numbering" w:default="1" w:styleId="NoList">
+  <w:style w:type="numbering" w:default="1" w:styleId="Ingenoversigt">
     <w:name w:val="No List"/>
     <w:uiPriority w:val="99"/>
     <w:semiHidden/>
     <w:unhideWhenUsed/>
   </w:style>
-  <w:style w:type="paragraph" w:styleId="ListParagraph">
+  <w:style w:type="paragraph" w:styleId="Listeafsnit">
     <w:name w:val="List Paragraph"/>
     <w:basedOn w:val="Normal"/>
     <w:uiPriority w:val="99"/>
@@ -1827,10 +1892,10 @@
       <w:contextualSpacing/>
     </w:pPr>
   </w:style>
-  <w:style w:type="paragraph" w:styleId="Header">
+  <w:style w:type="paragraph" w:styleId="Sidehoved">
     <w:name w:val="header"/>
     <w:basedOn w:val="Normal"/>
-    <w:link w:val="HeaderChar"/>
+    <w:link w:val="SidehovedTegn"/>
     <w:uiPriority w:val="99"/>
     <w:semiHidden/>
     <w:rsid w:val="005E0EAF"/>
@@ -1843,10 +1908,10 @@
       <w:contextualSpacing/>
     </w:pPr>
   </w:style>
-  <w:style w:type="character" w:customStyle="1" w:styleId="HeaderChar">
-    <w:name w:val="Header Char"/>
-    <w:basedOn w:val="DefaultParagraphFont"/>
-    <w:link w:val="Header"/>
+  <w:style w:type="character" w:customStyle="1" w:styleId="SidehovedTegn">
+    <w:name w:val="Sidehoved Tegn"/>
+    <w:basedOn w:val="Standardskrifttypeiafsnit"/>
+    <w:link w:val="Sidehoved"/>
     <w:uiPriority w:val="99"/>
     <w:semiHidden/>
     <w:locked/>
@@ -1855,10 +1920,10 @@
       <w:rFonts w:cs="Times New Roman"/>
     </w:rPr>
   </w:style>
-  <w:style w:type="paragraph" w:styleId="Footer">
+  <w:style w:type="paragraph" w:styleId="Sidefod">
     <w:name w:val="footer"/>
     <w:basedOn w:val="Normal"/>
-    <w:link w:val="FooterChar"/>
+    <w:link w:val="SidefodTegn"/>
     <w:uiPriority w:val="99"/>
     <w:rsid w:val="005E0EAF"/>
     <w:pPr>
@@ -1870,10 +1935,10 @@
       <w:contextualSpacing/>
     </w:pPr>
   </w:style>
-  <w:style w:type="character" w:customStyle="1" w:styleId="FooterChar">
-    <w:name w:val="Footer Char"/>
-    <w:basedOn w:val="DefaultParagraphFont"/>
-    <w:link w:val="Footer"/>
+  <w:style w:type="character" w:customStyle="1" w:styleId="SidefodTegn">
+    <w:name w:val="Sidefod Tegn"/>
+    <w:basedOn w:val="Standardskrifttypeiafsnit"/>
+    <w:link w:val="Sidefod"/>
     <w:uiPriority w:val="99"/>
     <w:locked/>
     <w:rsid w:val="005E0EAF"/>
@@ -1881,9 +1946,9 @@
       <w:rFonts w:cs="Times New Roman"/>
     </w:rPr>
   </w:style>
-  <w:style w:type="character" w:styleId="CommentReference">
+  <w:style w:type="character" w:styleId="Kommentarhenvisning">
     <w:name w:val="annotation reference"/>
-    <w:basedOn w:val="DefaultParagraphFont"/>
+    <w:basedOn w:val="Standardskrifttypeiafsnit"/>
     <w:uiPriority w:val="99"/>
     <w:semiHidden/>
     <w:rsid w:val="00A12CB7"/>
@@ -1893,10 +1958,10 @@
       <w:szCs w:val="16"/>
     </w:rPr>
   </w:style>
-  <w:style w:type="paragraph" w:styleId="CommentText">
+  <w:style w:type="paragraph" w:styleId="Kommentartekst">
     <w:name w:val="annotation text"/>
     <w:basedOn w:val="Normal"/>
-    <w:link w:val="CommentTextChar"/>
+    <w:link w:val="KommentartekstTegn"/>
     <w:uiPriority w:val="99"/>
     <w:semiHidden/>
     <w:rsid w:val="00A12CB7"/>
@@ -1905,10 +1970,10 @@
       <w:szCs w:val="20"/>
     </w:rPr>
   </w:style>
-  <w:style w:type="character" w:customStyle="1" w:styleId="CommentTextChar">
-    <w:name w:val="Comment Text Char"/>
-    <w:basedOn w:val="DefaultParagraphFont"/>
-    <w:link w:val="CommentText"/>
+  <w:style w:type="character" w:customStyle="1" w:styleId="KommentartekstTegn">
+    <w:name w:val="Kommentartekst Tegn"/>
+    <w:basedOn w:val="Standardskrifttypeiafsnit"/>
+    <w:link w:val="Kommentartekst"/>
     <w:uiPriority w:val="99"/>
     <w:semiHidden/>
     <w:rsid w:val="00663C47"/>
@@ -1918,11 +1983,11 @@
       <w:lang w:eastAsia="en-US"/>
     </w:rPr>
   </w:style>
-  <w:style w:type="paragraph" w:styleId="CommentSubject">
+  <w:style w:type="paragraph" w:styleId="Kommentaremne">
     <w:name w:val="annotation subject"/>
-    <w:basedOn w:val="CommentText"/>
-    <w:next w:val="CommentText"/>
-    <w:link w:val="CommentSubjectChar"/>
+    <w:basedOn w:val="Kommentartekst"/>
+    <w:next w:val="Kommentartekst"/>
+    <w:link w:val="KommentaremneTegn"/>
     <w:uiPriority w:val="99"/>
     <w:semiHidden/>
     <w:rsid w:val="00A12CB7"/>
@@ -1931,10 +1996,10 @@
       <w:bCs/>
     </w:rPr>
   </w:style>
-  <w:style w:type="character" w:customStyle="1" w:styleId="CommentSubjectChar">
-    <w:name w:val="Comment Subject Char"/>
-    <w:basedOn w:val="CommentTextChar"/>
-    <w:link w:val="CommentSubject"/>
+  <w:style w:type="character" w:customStyle="1" w:styleId="KommentaremneTegn">
+    <w:name w:val="Kommentaremne Tegn"/>
+    <w:basedOn w:val="KommentartekstTegn"/>
+    <w:link w:val="Kommentaremne"/>
     <w:uiPriority w:val="99"/>
     <w:semiHidden/>
     <w:rsid w:val="00663C47"/>
@@ -1943,10 +2008,10 @@
       <w:bCs/>
     </w:rPr>
   </w:style>
-  <w:style w:type="paragraph" w:styleId="BalloonText">
+  <w:style w:type="paragraph" w:styleId="Markeringsbobletekst">
     <w:name w:val="Balloon Text"/>
     <w:basedOn w:val="Normal"/>
-    <w:link w:val="BalloonTextChar"/>
+    <w:link w:val="MarkeringsbobletekstTegn"/>
     <w:uiPriority w:val="99"/>
     <w:semiHidden/>
     <w:rsid w:val="00A12CB7"/>
@@ -1956,10 +2021,10 @@
       <w:szCs w:val="16"/>
     </w:rPr>
   </w:style>
-  <w:style w:type="character" w:customStyle="1" w:styleId="BalloonTextChar">
-    <w:name w:val="Balloon Text Char"/>
-    <w:basedOn w:val="DefaultParagraphFont"/>
-    <w:link w:val="BalloonText"/>
+  <w:style w:type="character" w:customStyle="1" w:styleId="MarkeringsbobletekstTegn">
+    <w:name w:val="Markeringsbobletekst Tegn"/>
+    <w:basedOn w:val="Standardskrifttypeiafsnit"/>
+    <w:link w:val="Markeringsbobletekst"/>
     <w:uiPriority w:val="99"/>
     <w:semiHidden/>
     <w:rsid w:val="00663C47"/>

</xml_diff>